<commit_message>
Task 1,2,3 final version
</commit_message>
<xml_diff>
--- a/Data_Platform_Engineer_Test_exercise_v7.0_MG.docx
+++ b/Data_Platform_Engineer_Test_exercise_v7.0_MG.docx
@@ -128,9 +128,25 @@
       <w:r>
         <w:t>DataBase of your choice</w:t>
       </w:r>
-    </w:p>
-    <w:p>
-      <w:r>
+      <w:r>
+        <w:br/>
+      </w:r>
+      <w:r>
+        <w:rPr>
+          <w:rFonts w:asciiTheme="minorHAnsi" w:eastAsiaTheme="minorHAnsi" w:hAnsiTheme="minorHAnsi" w:cstheme="minorBidi"/>
+          <w:color w:val="auto"/>
+          <w:sz w:val="22"/>
+          <w:szCs w:val="22"/>
+        </w:rPr>
+        <w:t xml:space="preserve">I could actually write a Terada Fastload script which would load data to an empty table very efficiently as this is block-wise parallel operation however as the exercises suggest usage of Spark </w:t>
+      </w:r>
+      <w:r>
+        <w:rPr>
+          <w:rFonts w:asciiTheme="minorHAnsi" w:eastAsiaTheme="minorHAnsi" w:hAnsiTheme="minorHAnsi" w:cstheme="minorBidi"/>
+          <w:color w:val="auto"/>
+          <w:sz w:val="22"/>
+          <w:szCs w:val="22"/>
+        </w:rPr>
         <w:t>I’ve setup following environment for those tasks:</w:t>
       </w:r>
     </w:p>
@@ -271,12 +287,6 @@
       <w:r>
         <w:tab/>
       </w:r>
-      <w:r>
-        <w:rPr>
-          <w:highlight w:val="yellow"/>
-        </w:rPr>
-        <w:t>TODO: Provide metrics</w:t>
-      </w:r>
     </w:p>
     <w:p>
       <w:pPr>
@@ -295,11 +305,10 @@
       <w:r>
         <w:t xml:space="preserve"> </w:t>
       </w:r>
-      <w:r>
-        <w:rPr>
-          <w:highlight w:val="yellow"/>
-        </w:rPr>
-        <w:t>TODO: Provide metrics</w:t>
+    </w:p>
+    <w:p>
+      <w:r>
+        <w:t>Metrics are captured in the log files provided.</w:t>
       </w:r>
     </w:p>
     <w:p>
@@ -405,6 +414,7 @@
         </w:numPr>
       </w:pPr>
       <w:r>
+        <w:lastRenderedPageBreak/>
         <w:t>some excel calculation for a observed week based on existing number of days since 01.01.200</w:t>
       </w:r>
       <w:r>
@@ -417,7 +427,6 @@
     <w:p/>
     <w:p>
       <w:r>
-        <w:lastRenderedPageBreak/>
         <w:t>Intellij project:</w:t>
       </w:r>
     </w:p>
@@ -546,7 +555,6 @@
     <w:p/>
     <w:p>
       <w:r>
-        <w:lastRenderedPageBreak/>
         <w:t>ES &amp; Kibana:</w:t>
       </w:r>
     </w:p>
@@ -609,10 +617,7 @@
     <w:p/>
     <w:p/>
     <w:p/>
-    <w:p>
-      <w:bookmarkStart w:id="0" w:name="_GoBack"/>
-      <w:bookmarkEnd w:id="0"/>
-    </w:p>
+    <w:p/>
     <w:p>
       <w:pPr>
         <w:pStyle w:val="Nagwek2"/>
@@ -705,12 +710,3365 @@
       </w:r>
     </w:p>
     <w:p>
+      <w:pPr>
+        <w:pStyle w:val="Akapitzlist"/>
+        <w:numPr>
+          <w:ilvl w:val="0"/>
+          <w:numId w:val="19"/>
+        </w:numPr>
+        <w:rPr>
+          <w:sz w:val="16"/>
+        </w:rPr>
+      </w:pPr>
+      <w:r>
+        <w:t>Counts per week</w:t>
+      </w:r>
+      <w:r>
+        <w:br/>
+      </w:r>
+      <w:r>
+        <w:br/>
+      </w:r>
+      <w:r>
+        <w:rPr>
+          <w:sz w:val="16"/>
+        </w:rPr>
+        <w:t>sel</w:t>
+      </w:r>
+      <w:r>
+        <w:rPr>
+          <w:sz w:val="16"/>
+        </w:rPr>
+        <w:t xml:space="preserve">ect observation_week, count(*) </w:t>
+      </w:r>
+    </w:p>
+    <w:p>
+      <w:pPr>
+        <w:pStyle w:val="Akapitzlist"/>
+      </w:pPr>
+      <w:r>
+        <w:rPr>
+          <w:sz w:val="16"/>
+        </w:rPr>
+        <w:lastRenderedPageBreak/>
+        <w:t>f</w:t>
+      </w:r>
+      <w:r>
+        <w:rPr>
+          <w:sz w:val="16"/>
+        </w:rPr>
+        <w:t xml:space="preserve">rom flight </w:t>
+      </w:r>
+      <w:r>
+        <w:rPr>
+          <w:sz w:val="16"/>
+        </w:rPr>
+        <w:br/>
+      </w:r>
+      <w:r>
+        <w:rPr>
+          <w:sz w:val="16"/>
+        </w:rPr>
+        <w:t xml:space="preserve">group by observation_week </w:t>
+      </w:r>
+      <w:r>
+        <w:rPr>
+          <w:sz w:val="16"/>
+        </w:rPr>
+        <w:br/>
+      </w:r>
+      <w:r>
+        <w:rPr>
+          <w:sz w:val="16"/>
+        </w:rPr>
+        <w:t xml:space="preserve">order by observation_week </w:t>
+      </w:r>
+      <w:r>
+        <w:rPr>
+          <w:sz w:val="16"/>
+        </w:rPr>
+        <w:br/>
+      </w:r>
+      <w:r>
+        <w:rPr>
+          <w:sz w:val="16"/>
+        </w:rPr>
+        <w:t>limit 400</w:t>
+      </w:r>
+      <w:r>
+        <w:rPr>
+          <w:sz w:val="16"/>
+        </w:rPr>
+        <w:br/>
+      </w:r>
+    </w:p>
+    <w:p>
+      <w:pPr>
+        <w:pStyle w:val="Akapitzlist"/>
+        <w:numPr>
+          <w:ilvl w:val="0"/>
+          <w:numId w:val="19"/>
+        </w:numPr>
+      </w:pPr>
+      <w:r>
+        <w:t>Duplicates check</w:t>
+      </w:r>
+    </w:p>
+    <w:p>
+      <w:pPr>
+        <w:spacing w:line="240" w:lineRule="auto"/>
+        <w:rPr>
+          <w:sz w:val="16"/>
+        </w:rPr>
+      </w:pPr>
+      <w:r>
+        <w:rPr>
+          <w:sz w:val="16"/>
+        </w:rPr>
+        <w:t xml:space="preserve">SELECT </w:t>
+      </w:r>
+    </w:p>
+    <w:p>
+      <w:pPr>
+        <w:spacing w:line="240" w:lineRule="auto"/>
+        <w:rPr>
+          <w:sz w:val="16"/>
+        </w:rPr>
+      </w:pPr>
+      <w:r>
+        <w:rPr>
+          <w:sz w:val="16"/>
+        </w:rPr>
+        <w:tab/>
+        <w:t>count(*),</w:t>
+      </w:r>
+    </w:p>
+    <w:p>
+      <w:pPr>
+        <w:spacing w:line="240" w:lineRule="auto"/>
+        <w:rPr>
+          <w:sz w:val="16"/>
+        </w:rPr>
+      </w:pPr>
+      <w:r>
+        <w:rPr>
+          <w:sz w:val="16"/>
+        </w:rPr>
+        <w:tab/>
+        <w:t>observed_date_min_as_infaredate,</w:t>
+      </w:r>
+    </w:p>
+    <w:p>
+      <w:pPr>
+        <w:spacing w:line="240" w:lineRule="auto"/>
+        <w:rPr>
+          <w:sz w:val="16"/>
+        </w:rPr>
+      </w:pPr>
+      <w:r>
+        <w:rPr>
+          <w:sz w:val="16"/>
+        </w:rPr>
+        <w:tab/>
+        <w:t>observed_date_max_as_infaredate,</w:t>
+      </w:r>
+    </w:p>
+    <w:p>
+      <w:pPr>
+        <w:spacing w:line="240" w:lineRule="auto"/>
+        <w:rPr>
+          <w:sz w:val="16"/>
+        </w:rPr>
+      </w:pPr>
+      <w:r>
+        <w:rPr>
+          <w:sz w:val="16"/>
+        </w:rPr>
+        <w:tab/>
+        <w:t>full_weeks_before_departure,</w:t>
+      </w:r>
+    </w:p>
+    <w:p>
+      <w:pPr>
+        <w:spacing w:line="240" w:lineRule="auto"/>
+        <w:rPr>
+          <w:sz w:val="16"/>
+        </w:rPr>
+      </w:pPr>
+      <w:r>
+        <w:rPr>
+          <w:sz w:val="16"/>
+        </w:rPr>
+        <w:tab/>
+        <w:t>carrier_id,</w:t>
+      </w:r>
+    </w:p>
+    <w:p>
+      <w:pPr>
+        <w:spacing w:line="240" w:lineRule="auto"/>
+        <w:rPr>
+          <w:sz w:val="16"/>
+        </w:rPr>
+      </w:pPr>
+      <w:r>
+        <w:rPr>
+          <w:sz w:val="16"/>
+        </w:rPr>
+        <w:tab/>
+        <w:t>searched_cabin_class,</w:t>
+      </w:r>
+    </w:p>
+    <w:p>
+      <w:pPr>
+        <w:spacing w:line="240" w:lineRule="auto"/>
+        <w:rPr>
+          <w:sz w:val="16"/>
+        </w:rPr>
+      </w:pPr>
+      <w:r>
+        <w:rPr>
+          <w:sz w:val="16"/>
+        </w:rPr>
+        <w:tab/>
+        <w:t>booking_site_id,</w:t>
+      </w:r>
+    </w:p>
+    <w:p>
+      <w:pPr>
+        <w:spacing w:line="240" w:lineRule="auto"/>
+        <w:rPr>
+          <w:sz w:val="16"/>
+        </w:rPr>
+      </w:pPr>
+      <w:r>
+        <w:rPr>
+          <w:sz w:val="16"/>
+        </w:rPr>
+        <w:tab/>
+        <w:t>booking_site_type_id,</w:t>
+      </w:r>
+    </w:p>
+    <w:p>
+      <w:pPr>
+        <w:spacing w:line="240" w:lineRule="auto"/>
+        <w:rPr>
+          <w:sz w:val="16"/>
+        </w:rPr>
+      </w:pPr>
+      <w:r>
+        <w:rPr>
+          <w:sz w:val="16"/>
+        </w:rPr>
+        <w:tab/>
+        <w:t>is_trip_one_way,</w:t>
+      </w:r>
+    </w:p>
+    <w:p>
+      <w:pPr>
+        <w:spacing w:line="240" w:lineRule="auto"/>
+        <w:rPr>
+          <w:sz w:val="16"/>
+        </w:rPr>
+      </w:pPr>
+      <w:r>
+        <w:rPr>
+          <w:sz w:val="16"/>
+        </w:rPr>
+        <w:tab/>
+        <w:t>trip_origin_airport_id,</w:t>
+      </w:r>
+    </w:p>
+    <w:p>
+      <w:pPr>
+        <w:spacing w:line="240" w:lineRule="auto"/>
+        <w:rPr>
+          <w:sz w:val="16"/>
+        </w:rPr>
+      </w:pPr>
+      <w:r>
+        <w:rPr>
+          <w:sz w:val="16"/>
+        </w:rPr>
+        <w:tab/>
+        <w:t>trip_destination_airport_id,</w:t>
+      </w:r>
+    </w:p>
+    <w:p>
+      <w:pPr>
+        <w:spacing w:line="240" w:lineRule="auto"/>
+        <w:rPr>
+          <w:sz w:val="16"/>
+        </w:rPr>
+      </w:pPr>
+      <w:r>
+        <w:rPr>
+          <w:sz w:val="16"/>
+        </w:rPr>
+        <w:tab/>
+        <w:t>trip_min_stay,</w:t>
+      </w:r>
+    </w:p>
+    <w:p>
+      <w:pPr>
+        <w:spacing w:line="240" w:lineRule="auto"/>
+        <w:rPr>
+          <w:sz w:val="16"/>
+        </w:rPr>
+      </w:pPr>
+      <w:r>
+        <w:rPr>
+          <w:sz w:val="16"/>
+        </w:rPr>
+        <w:tab/>
+        <w:t>trip_price_min,</w:t>
+      </w:r>
+    </w:p>
+    <w:p>
+      <w:pPr>
+        <w:spacing w:line="240" w:lineRule="auto"/>
+        <w:rPr>
+          <w:sz w:val="16"/>
+        </w:rPr>
+      </w:pPr>
+      <w:r>
+        <w:rPr>
+          <w:sz w:val="16"/>
+        </w:rPr>
+        <w:tab/>
+        <w:t>trip_price_max,</w:t>
+      </w:r>
+    </w:p>
+    <w:p>
+      <w:pPr>
+        <w:spacing w:line="240" w:lineRule="auto"/>
+        <w:rPr>
+          <w:sz w:val="16"/>
+        </w:rPr>
+      </w:pPr>
+      <w:r>
+        <w:rPr>
+          <w:sz w:val="16"/>
+        </w:rPr>
+        <w:tab/>
+        <w:t>trip_price_avg,</w:t>
+      </w:r>
+    </w:p>
+    <w:p>
+      <w:pPr>
+        <w:spacing w:line="240" w:lineRule="auto"/>
+        <w:rPr>
+          <w:sz w:val="16"/>
+        </w:rPr>
+      </w:pPr>
+      <w:r>
+        <w:rPr>
+          <w:sz w:val="16"/>
+        </w:rPr>
+        <w:tab/>
+        <w:t>aggregation_count,</w:t>
+      </w:r>
+    </w:p>
+    <w:p>
+      <w:pPr>
+        <w:spacing w:line="240" w:lineRule="auto"/>
+        <w:rPr>
+          <w:sz w:val="16"/>
+        </w:rPr>
+      </w:pPr>
+      <w:r>
+        <w:rPr>
+          <w:sz w:val="16"/>
+        </w:rPr>
+        <w:tab/>
+        <w:t>out_flight_departure_date_as_infaredate,</w:t>
+      </w:r>
+    </w:p>
+    <w:p>
+      <w:pPr>
+        <w:spacing w:line="240" w:lineRule="auto"/>
+        <w:rPr>
+          <w:sz w:val="16"/>
+        </w:rPr>
+      </w:pPr>
+      <w:r>
+        <w:rPr>
+          <w:sz w:val="16"/>
+        </w:rPr>
+        <w:tab/>
+        <w:t>out_flight_departure_time_as_infaretime,</w:t>
+      </w:r>
+    </w:p>
+    <w:p>
+      <w:pPr>
+        <w:spacing w:line="240" w:lineRule="auto"/>
+        <w:rPr>
+          <w:sz w:val="16"/>
+        </w:rPr>
+      </w:pPr>
+      <w:r>
+        <w:rPr>
+          <w:sz w:val="16"/>
+        </w:rPr>
+        <w:tab/>
+        <w:t>out_flight_time_in_minutes,</w:t>
+      </w:r>
+    </w:p>
+    <w:p>
+      <w:pPr>
+        <w:spacing w:line="240" w:lineRule="auto"/>
+        <w:rPr>
+          <w:sz w:val="16"/>
+        </w:rPr>
+      </w:pPr>
+      <w:r>
+        <w:rPr>
+          <w:sz w:val="16"/>
+        </w:rPr>
+        <w:tab/>
+        <w:t>out_sector_count,</w:t>
+      </w:r>
+    </w:p>
+    <w:p>
+      <w:pPr>
+        <w:spacing w:line="240" w:lineRule="auto"/>
+        <w:rPr>
+          <w:sz w:val="16"/>
+        </w:rPr>
+      </w:pPr>
+      <w:r>
+        <w:rPr>
+          <w:sz w:val="16"/>
+        </w:rPr>
+        <w:tab/>
+        <w:t>out_flight_sector_1_flight_code_id,</w:t>
+      </w:r>
+    </w:p>
+    <w:p>
+      <w:pPr>
+        <w:spacing w:line="240" w:lineRule="auto"/>
+        <w:rPr>
+          <w:sz w:val="16"/>
+        </w:rPr>
+      </w:pPr>
+      <w:r>
+        <w:rPr>
+          <w:sz w:val="16"/>
+        </w:rPr>
+        <w:tab/>
+        <w:t>out_flight_sector_2_flight_code_id,</w:t>
+      </w:r>
+    </w:p>
+    <w:p>
+      <w:pPr>
+        <w:spacing w:line="240" w:lineRule="auto"/>
+        <w:rPr>
+          <w:sz w:val="16"/>
+        </w:rPr>
+      </w:pPr>
+      <w:r>
+        <w:rPr>
+          <w:sz w:val="16"/>
+        </w:rPr>
+        <w:tab/>
+        <w:t>out_flight_sector_3_flight_code_id,</w:t>
+      </w:r>
+    </w:p>
+    <w:p>
+      <w:pPr>
+        <w:spacing w:line="240" w:lineRule="auto"/>
+        <w:rPr>
+          <w:sz w:val="16"/>
+        </w:rPr>
+      </w:pPr>
+      <w:r>
+        <w:rPr>
+          <w:sz w:val="16"/>
+        </w:rPr>
+        <w:tab/>
+        <w:t>home_flight_departure_date_as_infaredate,</w:t>
+      </w:r>
+    </w:p>
+    <w:p>
+      <w:pPr>
+        <w:spacing w:line="240" w:lineRule="auto"/>
+        <w:rPr>
+          <w:sz w:val="16"/>
+        </w:rPr>
+      </w:pPr>
+      <w:r>
+        <w:rPr>
+          <w:sz w:val="16"/>
+        </w:rPr>
+        <w:tab/>
+        <w:t>home_flight_departure_time_as_infaretime,</w:t>
+      </w:r>
+    </w:p>
+    <w:p>
+      <w:pPr>
+        <w:spacing w:line="240" w:lineRule="auto"/>
+        <w:rPr>
+          <w:sz w:val="16"/>
+        </w:rPr>
+      </w:pPr>
+      <w:r>
+        <w:rPr>
+          <w:sz w:val="16"/>
+        </w:rPr>
+        <w:tab/>
+        <w:t>home_flight_time_in_minutes,</w:t>
+      </w:r>
+    </w:p>
+    <w:p>
+      <w:pPr>
+        <w:spacing w:line="240" w:lineRule="auto"/>
+        <w:rPr>
+          <w:sz w:val="16"/>
+        </w:rPr>
+      </w:pPr>
+      <w:r>
+        <w:rPr>
+          <w:sz w:val="16"/>
+        </w:rPr>
+        <w:tab/>
+        <w:t>home_sector_count,</w:t>
+      </w:r>
+    </w:p>
+    <w:p>
+      <w:pPr>
+        <w:spacing w:line="240" w:lineRule="auto"/>
+        <w:rPr>
+          <w:sz w:val="16"/>
+        </w:rPr>
+      </w:pPr>
+      <w:r>
+        <w:rPr>
+          <w:sz w:val="16"/>
+        </w:rPr>
+        <w:tab/>
+        <w:t>home_flight_sector_1_flight_code_id,</w:t>
+      </w:r>
+    </w:p>
+    <w:p>
+      <w:pPr>
+        <w:spacing w:line="240" w:lineRule="auto"/>
+        <w:rPr>
+          <w:sz w:val="16"/>
+        </w:rPr>
+      </w:pPr>
+      <w:r>
+        <w:rPr>
+          <w:sz w:val="16"/>
+        </w:rPr>
+        <w:tab/>
+        <w:t>home_flight_sector_2_flight_code_id,</w:t>
+      </w:r>
+    </w:p>
+    <w:p>
+      <w:pPr>
+        <w:spacing w:line="240" w:lineRule="auto"/>
+        <w:rPr>
+          <w:sz w:val="16"/>
+        </w:rPr>
+      </w:pPr>
+      <w:r>
+        <w:rPr>
+          <w:sz w:val="16"/>
+        </w:rPr>
+        <w:tab/>
+        <w:t>home_flight_sector_3_flight_code_id</w:t>
+      </w:r>
+    </w:p>
+    <w:p>
+      <w:pPr>
+        <w:spacing w:line="240" w:lineRule="auto"/>
+        <w:rPr>
+          <w:sz w:val="16"/>
+        </w:rPr>
+      </w:pPr>
+      <w:r>
+        <w:rPr>
+          <w:sz w:val="16"/>
+        </w:rPr>
+        <w:t>FROM flight2-823</w:t>
+      </w:r>
+    </w:p>
+    <w:p>
+      <w:pPr>
+        <w:spacing w:line="240" w:lineRule="auto"/>
+        <w:rPr>
+          <w:sz w:val="16"/>
+        </w:rPr>
+      </w:pPr>
+      <w:r>
+        <w:rPr>
+          <w:sz w:val="16"/>
+        </w:rPr>
+        <w:lastRenderedPageBreak/>
+        <w:t>group by</w:t>
+      </w:r>
+    </w:p>
+    <w:p>
+      <w:pPr>
+        <w:spacing w:line="240" w:lineRule="auto"/>
+        <w:rPr>
+          <w:sz w:val="16"/>
+        </w:rPr>
+      </w:pPr>
+      <w:r>
+        <w:rPr>
+          <w:sz w:val="16"/>
+        </w:rPr>
+        <w:tab/>
+        <w:t>observed_date_min_as_infaredate,</w:t>
+      </w:r>
+    </w:p>
+    <w:p>
+      <w:pPr>
+        <w:spacing w:line="240" w:lineRule="auto"/>
+        <w:rPr>
+          <w:sz w:val="16"/>
+        </w:rPr>
+      </w:pPr>
+      <w:r>
+        <w:rPr>
+          <w:sz w:val="16"/>
+        </w:rPr>
+        <w:tab/>
+        <w:t>observed_date_max_as_infaredate,</w:t>
+      </w:r>
+    </w:p>
+    <w:p>
+      <w:pPr>
+        <w:spacing w:line="240" w:lineRule="auto"/>
+        <w:rPr>
+          <w:sz w:val="16"/>
+        </w:rPr>
+      </w:pPr>
+      <w:r>
+        <w:rPr>
+          <w:sz w:val="16"/>
+        </w:rPr>
+        <w:tab/>
+        <w:t>full_weeks_before_departure,</w:t>
+      </w:r>
+    </w:p>
+    <w:p>
+      <w:pPr>
+        <w:spacing w:line="240" w:lineRule="auto"/>
+        <w:rPr>
+          <w:sz w:val="16"/>
+        </w:rPr>
+      </w:pPr>
+      <w:r>
+        <w:rPr>
+          <w:sz w:val="16"/>
+        </w:rPr>
+        <w:tab/>
+        <w:t>carrier_id,</w:t>
+      </w:r>
+    </w:p>
+    <w:p>
+      <w:pPr>
+        <w:spacing w:line="240" w:lineRule="auto"/>
+        <w:rPr>
+          <w:sz w:val="16"/>
+        </w:rPr>
+      </w:pPr>
+      <w:r>
+        <w:rPr>
+          <w:sz w:val="16"/>
+        </w:rPr>
+        <w:tab/>
+        <w:t>searched_cabin_class,</w:t>
+      </w:r>
+    </w:p>
+    <w:p>
+      <w:pPr>
+        <w:spacing w:line="240" w:lineRule="auto"/>
+        <w:rPr>
+          <w:sz w:val="16"/>
+        </w:rPr>
+      </w:pPr>
+      <w:r>
+        <w:rPr>
+          <w:sz w:val="16"/>
+        </w:rPr>
+        <w:tab/>
+        <w:t>booking_site_id,</w:t>
+      </w:r>
+    </w:p>
+    <w:p>
+      <w:pPr>
+        <w:spacing w:line="240" w:lineRule="auto"/>
+        <w:rPr>
+          <w:sz w:val="16"/>
+        </w:rPr>
+      </w:pPr>
+      <w:r>
+        <w:rPr>
+          <w:sz w:val="16"/>
+        </w:rPr>
+        <w:tab/>
+        <w:t>booking_site_type_id,</w:t>
+      </w:r>
+    </w:p>
+    <w:p>
+      <w:pPr>
+        <w:spacing w:line="240" w:lineRule="auto"/>
+        <w:rPr>
+          <w:sz w:val="16"/>
+        </w:rPr>
+      </w:pPr>
+      <w:r>
+        <w:rPr>
+          <w:sz w:val="16"/>
+        </w:rPr>
+        <w:tab/>
+        <w:t>is_trip_one_way,</w:t>
+      </w:r>
+    </w:p>
+    <w:p>
+      <w:pPr>
+        <w:spacing w:line="240" w:lineRule="auto"/>
+        <w:rPr>
+          <w:sz w:val="16"/>
+        </w:rPr>
+      </w:pPr>
+      <w:r>
+        <w:rPr>
+          <w:sz w:val="16"/>
+        </w:rPr>
+        <w:tab/>
+        <w:t>trip_origin_airport_id,</w:t>
+      </w:r>
+    </w:p>
+    <w:p>
+      <w:pPr>
+        <w:spacing w:line="240" w:lineRule="auto"/>
+        <w:rPr>
+          <w:sz w:val="16"/>
+        </w:rPr>
+      </w:pPr>
+      <w:r>
+        <w:rPr>
+          <w:sz w:val="16"/>
+        </w:rPr>
+        <w:tab/>
+        <w:t>trip_destination_airport_id,</w:t>
+      </w:r>
+    </w:p>
+    <w:p>
+      <w:pPr>
+        <w:spacing w:line="240" w:lineRule="auto"/>
+        <w:rPr>
+          <w:sz w:val="16"/>
+        </w:rPr>
+      </w:pPr>
+      <w:r>
+        <w:rPr>
+          <w:sz w:val="16"/>
+        </w:rPr>
+        <w:tab/>
+        <w:t>trip_min_stay,</w:t>
+      </w:r>
+    </w:p>
+    <w:p>
+      <w:pPr>
+        <w:spacing w:line="240" w:lineRule="auto"/>
+        <w:rPr>
+          <w:sz w:val="16"/>
+        </w:rPr>
+      </w:pPr>
+      <w:r>
+        <w:rPr>
+          <w:sz w:val="16"/>
+        </w:rPr>
+        <w:tab/>
+        <w:t>trip_price_min,</w:t>
+      </w:r>
+    </w:p>
+    <w:p>
+      <w:pPr>
+        <w:spacing w:line="240" w:lineRule="auto"/>
+        <w:rPr>
+          <w:sz w:val="16"/>
+        </w:rPr>
+      </w:pPr>
+      <w:r>
+        <w:rPr>
+          <w:sz w:val="16"/>
+        </w:rPr>
+        <w:tab/>
+        <w:t>trip_price_max,</w:t>
+      </w:r>
+    </w:p>
+    <w:p>
+      <w:pPr>
+        <w:spacing w:line="240" w:lineRule="auto"/>
+        <w:rPr>
+          <w:sz w:val="16"/>
+        </w:rPr>
+      </w:pPr>
+      <w:r>
+        <w:rPr>
+          <w:sz w:val="16"/>
+        </w:rPr>
+        <w:tab/>
+        <w:t>trip_price_avg,</w:t>
+      </w:r>
+    </w:p>
+    <w:p>
+      <w:pPr>
+        <w:spacing w:line="240" w:lineRule="auto"/>
+        <w:rPr>
+          <w:sz w:val="16"/>
+        </w:rPr>
+      </w:pPr>
+      <w:r>
+        <w:rPr>
+          <w:sz w:val="16"/>
+        </w:rPr>
+        <w:tab/>
+        <w:t>aggregation_count,</w:t>
+      </w:r>
+    </w:p>
+    <w:p>
+      <w:pPr>
+        <w:spacing w:line="240" w:lineRule="auto"/>
+        <w:rPr>
+          <w:sz w:val="16"/>
+        </w:rPr>
+      </w:pPr>
+      <w:r>
+        <w:rPr>
+          <w:sz w:val="16"/>
+        </w:rPr>
+        <w:tab/>
+        <w:t>out_flight_departure_date_as_infaredate,</w:t>
+      </w:r>
+    </w:p>
+    <w:p>
+      <w:pPr>
+        <w:spacing w:line="240" w:lineRule="auto"/>
+        <w:rPr>
+          <w:sz w:val="16"/>
+        </w:rPr>
+      </w:pPr>
+      <w:r>
+        <w:rPr>
+          <w:sz w:val="16"/>
+        </w:rPr>
+        <w:tab/>
+        <w:t>out_flight_departure_time_as_infaretime,</w:t>
+      </w:r>
+    </w:p>
+    <w:p>
+      <w:pPr>
+        <w:spacing w:line="240" w:lineRule="auto"/>
+        <w:rPr>
+          <w:sz w:val="16"/>
+        </w:rPr>
+      </w:pPr>
+      <w:r>
+        <w:rPr>
+          <w:sz w:val="16"/>
+        </w:rPr>
+        <w:tab/>
+        <w:t>out_flight_time_in_minutes,</w:t>
+      </w:r>
+    </w:p>
+    <w:p>
+      <w:pPr>
+        <w:spacing w:line="240" w:lineRule="auto"/>
+        <w:rPr>
+          <w:sz w:val="16"/>
+        </w:rPr>
+      </w:pPr>
+      <w:r>
+        <w:rPr>
+          <w:sz w:val="16"/>
+        </w:rPr>
+        <w:tab/>
+        <w:t>out_sector_count,</w:t>
+      </w:r>
+    </w:p>
+    <w:p>
+      <w:pPr>
+        <w:spacing w:line="240" w:lineRule="auto"/>
+        <w:rPr>
+          <w:sz w:val="16"/>
+        </w:rPr>
+      </w:pPr>
+      <w:r>
+        <w:rPr>
+          <w:sz w:val="16"/>
+        </w:rPr>
+        <w:tab/>
+        <w:t>out_flight_sector_1_flight_code_id,</w:t>
+      </w:r>
+    </w:p>
+    <w:p>
+      <w:pPr>
+        <w:spacing w:line="240" w:lineRule="auto"/>
+        <w:rPr>
+          <w:sz w:val="16"/>
+        </w:rPr>
+      </w:pPr>
+      <w:r>
+        <w:rPr>
+          <w:sz w:val="16"/>
+        </w:rPr>
+        <w:tab/>
+        <w:t>out_flight_sector_2_flight_code_id,</w:t>
+      </w:r>
+    </w:p>
+    <w:p>
+      <w:pPr>
+        <w:spacing w:line="240" w:lineRule="auto"/>
+        <w:rPr>
+          <w:sz w:val="16"/>
+        </w:rPr>
+      </w:pPr>
+      <w:r>
+        <w:rPr>
+          <w:sz w:val="16"/>
+        </w:rPr>
+        <w:tab/>
+        <w:t>out_flight_sector_3_flight_code_id,</w:t>
+      </w:r>
+    </w:p>
+    <w:p>
+      <w:pPr>
+        <w:spacing w:line="240" w:lineRule="auto"/>
+        <w:rPr>
+          <w:sz w:val="16"/>
+        </w:rPr>
+      </w:pPr>
+      <w:r>
+        <w:rPr>
+          <w:sz w:val="16"/>
+        </w:rPr>
+        <w:tab/>
+        <w:t>home_flight_departure_date_as_infaredate,</w:t>
+      </w:r>
+    </w:p>
+    <w:p>
+      <w:pPr>
+        <w:spacing w:line="240" w:lineRule="auto"/>
+        <w:rPr>
+          <w:sz w:val="16"/>
+        </w:rPr>
+      </w:pPr>
+      <w:r>
+        <w:rPr>
+          <w:sz w:val="16"/>
+        </w:rPr>
+        <w:tab/>
+        <w:t>home_flight_departure_time_as_infaretime,</w:t>
+      </w:r>
+    </w:p>
+    <w:p>
+      <w:pPr>
+        <w:spacing w:line="240" w:lineRule="auto"/>
+        <w:rPr>
+          <w:sz w:val="16"/>
+        </w:rPr>
+      </w:pPr>
+      <w:r>
+        <w:rPr>
+          <w:sz w:val="16"/>
+        </w:rPr>
+        <w:tab/>
+        <w:t>home_flight_time_in_minutes,</w:t>
+      </w:r>
+    </w:p>
+    <w:p>
+      <w:pPr>
+        <w:spacing w:line="240" w:lineRule="auto"/>
+        <w:rPr>
+          <w:sz w:val="16"/>
+        </w:rPr>
+      </w:pPr>
+      <w:r>
+        <w:rPr>
+          <w:sz w:val="16"/>
+        </w:rPr>
+        <w:tab/>
+        <w:t>home_sector_count,</w:t>
+      </w:r>
+    </w:p>
+    <w:p>
+      <w:pPr>
+        <w:spacing w:line="240" w:lineRule="auto"/>
+        <w:rPr>
+          <w:sz w:val="16"/>
+        </w:rPr>
+      </w:pPr>
+      <w:r>
+        <w:rPr>
+          <w:sz w:val="16"/>
+        </w:rPr>
+        <w:tab/>
+        <w:t>home_flight_sector_1_flight_code_id,</w:t>
+      </w:r>
+    </w:p>
+    <w:p>
+      <w:pPr>
+        <w:spacing w:line="240" w:lineRule="auto"/>
+        <w:rPr>
+          <w:sz w:val="16"/>
+        </w:rPr>
+      </w:pPr>
+      <w:r>
+        <w:rPr>
+          <w:sz w:val="16"/>
+        </w:rPr>
+        <w:tab/>
+        <w:t>home_flight_sector_2_flight_code_id,</w:t>
+      </w:r>
+    </w:p>
+    <w:p>
+      <w:pPr>
+        <w:spacing w:line="240" w:lineRule="auto"/>
+        <w:rPr>
+          <w:sz w:val="16"/>
+        </w:rPr>
+      </w:pPr>
+      <w:r>
+        <w:rPr>
+          <w:sz w:val="16"/>
+        </w:rPr>
+        <w:tab/>
+        <w:t>home_flight_sector_3_flight_code_id</w:t>
+      </w:r>
+    </w:p>
+    <w:p>
+      <w:pPr>
+        <w:spacing w:line="240" w:lineRule="auto"/>
+        <w:ind w:firstLine="720"/>
+      </w:pPr>
+      <w:r>
+        <w:rPr>
+          <w:sz w:val="16"/>
+        </w:rPr>
+        <w:t>having count(*) &gt; 1</w:t>
+      </w:r>
+      <w:r>
+        <w:br/>
+      </w:r>
+      <w:r>
+        <w:br/>
+      </w:r>
+    </w:p>
+    <w:p>
+      <w:pPr>
+        <w:spacing w:line="240" w:lineRule="auto"/>
+        <w:ind w:firstLine="720"/>
+      </w:pPr>
+      <w:r>
+        <w:t>This does not execute in my ED due to performance issues</w:t>
+      </w:r>
+    </w:p>
+    <w:p>
+      <w:pPr>
+        <w:spacing w:line="240" w:lineRule="auto"/>
+        <w:ind w:firstLine="720"/>
+      </w:pPr>
+    </w:p>
+    <w:p>
+      <w:pPr>
+        <w:pStyle w:val="Akapitzlist"/>
+        <w:numPr>
+          <w:ilvl w:val="0"/>
+          <w:numId w:val="19"/>
+        </w:numPr>
+      </w:pPr>
+      <w:r>
+        <w:lastRenderedPageBreak/>
+        <w:t>Determining PK</w:t>
+      </w:r>
+      <w:r>
+        <w:br/>
+      </w:r>
+    </w:p>
+    <w:p>
+      <w:pPr>
+        <w:pStyle w:val="Akapitzlist"/>
+        <w:rPr>
+          <w:sz w:val="16"/>
+        </w:rPr>
+      </w:pPr>
+      <w:r>
+        <w:rPr>
+          <w:sz w:val="16"/>
+        </w:rPr>
+        <w:t xml:space="preserve">select </w:t>
+      </w:r>
+    </w:p>
+    <w:p>
+      <w:pPr>
+        <w:pStyle w:val="Akapitzlist"/>
+        <w:rPr>
+          <w:sz w:val="16"/>
+        </w:rPr>
+      </w:pPr>
+      <w:r>
+        <w:rPr>
+          <w:sz w:val="16"/>
+        </w:rPr>
+        <w:tab/>
+        <w:t xml:space="preserve">observed_date_min_as_infaredate, </w:t>
+      </w:r>
+    </w:p>
+    <w:p>
+      <w:pPr>
+        <w:pStyle w:val="Akapitzlist"/>
+        <w:rPr>
+          <w:sz w:val="16"/>
+        </w:rPr>
+      </w:pPr>
+      <w:r>
+        <w:rPr>
+          <w:sz w:val="16"/>
+        </w:rPr>
+        <w:tab/>
+        <w:t>observed_date_max_as_infaredate,</w:t>
+      </w:r>
+    </w:p>
+    <w:p>
+      <w:pPr>
+        <w:pStyle w:val="Akapitzlist"/>
+        <w:rPr>
+          <w:sz w:val="16"/>
+        </w:rPr>
+      </w:pPr>
+      <w:r>
+        <w:rPr>
+          <w:sz w:val="16"/>
+        </w:rPr>
+        <w:tab/>
+        <w:t>out_flight_sector_1_flight_code_id,</w:t>
+      </w:r>
+    </w:p>
+    <w:p>
+      <w:pPr>
+        <w:pStyle w:val="Akapitzlist"/>
+        <w:rPr>
+          <w:sz w:val="16"/>
+        </w:rPr>
+      </w:pPr>
+      <w:r>
+        <w:rPr>
+          <w:sz w:val="16"/>
+        </w:rPr>
+        <w:tab/>
+        <w:t>out_flight_sector_2_flight_code_id,</w:t>
+      </w:r>
+    </w:p>
+    <w:p>
+      <w:pPr>
+        <w:pStyle w:val="Akapitzlist"/>
+        <w:rPr>
+          <w:sz w:val="16"/>
+        </w:rPr>
+      </w:pPr>
+      <w:r>
+        <w:rPr>
+          <w:sz w:val="16"/>
+        </w:rPr>
+        <w:tab/>
+        <w:t>out_flight_sector_3_flight_code_id,</w:t>
+      </w:r>
+    </w:p>
+    <w:p>
+      <w:pPr>
+        <w:pStyle w:val="Akapitzlist"/>
+        <w:rPr>
+          <w:sz w:val="16"/>
+        </w:rPr>
+      </w:pPr>
+      <w:r>
+        <w:rPr>
+          <w:sz w:val="16"/>
+        </w:rPr>
+        <w:tab/>
+        <w:t>home_flight_sector_1_flight_code_id,</w:t>
+      </w:r>
+    </w:p>
+    <w:p>
+      <w:pPr>
+        <w:pStyle w:val="Akapitzlist"/>
+        <w:rPr>
+          <w:sz w:val="16"/>
+        </w:rPr>
+      </w:pPr>
+      <w:r>
+        <w:rPr>
+          <w:sz w:val="16"/>
+        </w:rPr>
+        <w:tab/>
+        <w:t>home_flight_sector_2_flight_code_id,</w:t>
+      </w:r>
+    </w:p>
+    <w:p>
+      <w:pPr>
+        <w:pStyle w:val="Akapitzlist"/>
+        <w:rPr>
+          <w:sz w:val="16"/>
+        </w:rPr>
+      </w:pPr>
+      <w:r>
+        <w:rPr>
+          <w:sz w:val="16"/>
+        </w:rPr>
+        <w:tab/>
+        <w:t>home_flight_sector_3_flight_code_id,</w:t>
+      </w:r>
+    </w:p>
+    <w:p>
+      <w:pPr>
+        <w:pStyle w:val="Akapitzlist"/>
+        <w:rPr>
+          <w:sz w:val="16"/>
+        </w:rPr>
+      </w:pPr>
+      <w:r>
+        <w:rPr>
+          <w:sz w:val="16"/>
+        </w:rPr>
+        <w:tab/>
+        <w:t>full_weeks_before_departure,</w:t>
+      </w:r>
+    </w:p>
+    <w:p>
+      <w:pPr>
+        <w:pStyle w:val="Akapitzlist"/>
+        <w:rPr>
+          <w:sz w:val="16"/>
+        </w:rPr>
+      </w:pPr>
+      <w:r>
+        <w:rPr>
+          <w:sz w:val="16"/>
+        </w:rPr>
+        <w:tab/>
+        <w:t>count(*) as cnt</w:t>
+      </w:r>
+    </w:p>
+    <w:p>
+      <w:pPr>
+        <w:pStyle w:val="Akapitzlist"/>
+        <w:rPr>
+          <w:sz w:val="16"/>
+        </w:rPr>
+      </w:pPr>
+      <w:r>
+        <w:rPr>
+          <w:sz w:val="16"/>
+        </w:rPr>
+        <w:t xml:space="preserve">from flight2-823 </w:t>
+      </w:r>
+    </w:p>
+    <w:p>
+      <w:pPr>
+        <w:pStyle w:val="Akapitzlist"/>
+        <w:rPr>
+          <w:sz w:val="16"/>
+        </w:rPr>
+      </w:pPr>
+      <w:r>
+        <w:rPr>
+          <w:sz w:val="16"/>
+        </w:rPr>
+        <w:t xml:space="preserve">group by </w:t>
+      </w:r>
+    </w:p>
+    <w:p>
+      <w:pPr>
+        <w:pStyle w:val="Akapitzlist"/>
+        <w:rPr>
+          <w:sz w:val="16"/>
+        </w:rPr>
+      </w:pPr>
+      <w:r>
+        <w:rPr>
+          <w:sz w:val="16"/>
+        </w:rPr>
+        <w:tab/>
+        <w:t>out_flight_sector_1_flight_code_id,</w:t>
+      </w:r>
+    </w:p>
+    <w:p>
+      <w:pPr>
+        <w:pStyle w:val="Akapitzlist"/>
+        <w:rPr>
+          <w:sz w:val="16"/>
+        </w:rPr>
+      </w:pPr>
+      <w:r>
+        <w:rPr>
+          <w:sz w:val="16"/>
+        </w:rPr>
+        <w:tab/>
+        <w:t>out_flight_sector_2_flight_code_id,</w:t>
+      </w:r>
+    </w:p>
+    <w:p>
+      <w:pPr>
+        <w:pStyle w:val="Akapitzlist"/>
+        <w:rPr>
+          <w:sz w:val="16"/>
+        </w:rPr>
+      </w:pPr>
+      <w:r>
+        <w:rPr>
+          <w:sz w:val="16"/>
+        </w:rPr>
+        <w:tab/>
+        <w:t>out_flight_sector_3_flight_code_id,</w:t>
+      </w:r>
+    </w:p>
+    <w:p>
+      <w:pPr>
+        <w:pStyle w:val="Akapitzlist"/>
+        <w:rPr>
+          <w:sz w:val="16"/>
+        </w:rPr>
+      </w:pPr>
+      <w:r>
+        <w:rPr>
+          <w:sz w:val="16"/>
+        </w:rPr>
+        <w:tab/>
+        <w:t>home_flight_sector_1_flight_code_id,</w:t>
+      </w:r>
+    </w:p>
+    <w:p>
+      <w:pPr>
+        <w:pStyle w:val="Akapitzlist"/>
+        <w:rPr>
+          <w:sz w:val="16"/>
+        </w:rPr>
+      </w:pPr>
+      <w:r>
+        <w:rPr>
+          <w:sz w:val="16"/>
+        </w:rPr>
+        <w:tab/>
+        <w:t>home_flight_sector_2_flight_code_id,</w:t>
+      </w:r>
+    </w:p>
+    <w:p>
+      <w:pPr>
+        <w:pStyle w:val="Akapitzlist"/>
+        <w:rPr>
+          <w:sz w:val="16"/>
+        </w:rPr>
+      </w:pPr>
+      <w:r>
+        <w:rPr>
+          <w:sz w:val="16"/>
+        </w:rPr>
+        <w:tab/>
+        <w:t>home_flight_sector_3_flight_code_id,</w:t>
+      </w:r>
+    </w:p>
+    <w:p>
+      <w:pPr>
+        <w:pStyle w:val="Akapitzlist"/>
+        <w:rPr>
+          <w:sz w:val="16"/>
+        </w:rPr>
+      </w:pPr>
+      <w:r>
+        <w:rPr>
+          <w:sz w:val="16"/>
+        </w:rPr>
+        <w:tab/>
+        <w:t xml:space="preserve">observed_date_min_as_infaredate, </w:t>
+      </w:r>
+    </w:p>
+    <w:p>
+      <w:pPr>
+        <w:pStyle w:val="Akapitzlist"/>
+        <w:rPr>
+          <w:sz w:val="16"/>
+        </w:rPr>
+      </w:pPr>
+      <w:r>
+        <w:rPr>
+          <w:sz w:val="16"/>
+        </w:rPr>
+        <w:tab/>
+        <w:t>observed_date_max_as_infaredate,</w:t>
+      </w:r>
+    </w:p>
+    <w:p>
+      <w:pPr>
+        <w:pStyle w:val="Akapitzlist"/>
+        <w:rPr>
+          <w:sz w:val="16"/>
+        </w:rPr>
+      </w:pPr>
+      <w:r>
+        <w:rPr>
+          <w:sz w:val="16"/>
+        </w:rPr>
+        <w:tab/>
+        <w:t>full_weeks_before_departure</w:t>
+      </w:r>
+    </w:p>
+    <w:p>
+      <w:pPr>
+        <w:spacing w:line="240" w:lineRule="auto"/>
+        <w:ind w:firstLine="720"/>
+      </w:pPr>
+      <w:r>
+        <w:rPr>
+          <w:sz w:val="16"/>
+        </w:rPr>
+        <w:t>having count(*) &gt; 1</w:t>
+      </w:r>
+      <w:r>
+        <w:rPr>
+          <w:sz w:val="16"/>
+        </w:rPr>
+        <w:br/>
+      </w:r>
+      <w:r>
+        <w:br/>
+      </w:r>
+    </w:p>
+    <w:p>
+      <w:pPr>
+        <w:spacing w:line="240" w:lineRule="auto"/>
+      </w:pPr>
+      <w:r>
+        <w:t>Primary key look</w:t>
+      </w:r>
+      <w:r>
+        <w:t>s</w:t>
+      </w:r>
+      <w:r>
+        <w:t xml:space="preserve"> to the flight route (out and home sectors)</w:t>
+      </w:r>
+      <w:r>
+        <w:t xml:space="preserve"> for a given week at different observation periods</w:t>
+      </w:r>
+    </w:p>
+    <w:p>
+      <w:pPr>
+        <w:pStyle w:val="Akapitzlist"/>
+      </w:pPr>
+    </w:p>
+    <w:p>
+      <w:pPr>
+        <w:pStyle w:val="Akapitzlist"/>
+        <w:numPr>
+          <w:ilvl w:val="0"/>
+          <w:numId w:val="19"/>
+        </w:numPr>
+      </w:pPr>
+      <w:r>
+        <w:t>One way flight vs Return flights</w:t>
+      </w:r>
+    </w:p>
+    <w:p>
+      <w:pPr>
+        <w:ind w:left="720"/>
+        <w:rPr>
+          <w:sz w:val="16"/>
+        </w:rPr>
+      </w:pPr>
+      <w:r>
+        <w:rPr>
+          <w:sz w:val="16"/>
+        </w:rPr>
+        <w:t>select is_trip_one_way, count(*)</w:t>
+      </w:r>
+    </w:p>
+    <w:p>
+      <w:pPr>
+        <w:ind w:left="720"/>
+        <w:rPr>
+          <w:sz w:val="16"/>
+        </w:rPr>
+      </w:pPr>
+      <w:r>
+        <w:rPr>
+          <w:sz w:val="16"/>
+        </w:rPr>
+        <w:t xml:space="preserve">from flight2-823 </w:t>
+      </w:r>
+    </w:p>
+    <w:p>
+      <w:pPr>
+        <w:ind w:left="720"/>
+        <w:rPr>
+          <w:sz w:val="16"/>
+        </w:rPr>
+      </w:pPr>
+      <w:r>
+        <w:rPr>
+          <w:sz w:val="16"/>
+        </w:rPr>
+        <w:t>group by is_trip_one_way</w:t>
+      </w:r>
+    </w:p>
+    <w:p>
+      <w:pPr>
+        <w:ind w:left="720"/>
+        <w:rPr>
+          <w:sz w:val="16"/>
+        </w:rPr>
+      </w:pPr>
+    </w:p>
+    <w:p>
+      <w:pPr>
+        <w:ind w:left="720"/>
+        <w:rPr>
+          <w:sz w:val="16"/>
+        </w:rPr>
+      </w:pPr>
+      <w:r>
+        <w:rPr>
+          <w:sz w:val="16"/>
+        </w:rPr>
+        <w:t>Result:</w:t>
+      </w:r>
+    </w:p>
+    <w:p>
+      <w:pPr>
+        <w:ind w:left="720"/>
+        <w:rPr>
+          <w:sz w:val="16"/>
+        </w:rPr>
+      </w:pPr>
+      <w:r>
+        <w:rPr>
+          <w:sz w:val="16"/>
+        </w:rPr>
+        <w:t>is_trip_one_way</w:t>
+      </w:r>
+      <w:r>
+        <w:rPr>
+          <w:sz w:val="16"/>
+        </w:rPr>
+        <w:tab/>
+        <w:t>COUNT(*)</w:t>
+      </w:r>
+    </w:p>
+    <w:p>
+      <w:pPr>
+        <w:ind w:left="720"/>
+        <w:rPr>
+          <w:sz w:val="16"/>
+        </w:rPr>
+      </w:pPr>
+      <w:r>
+        <w:rPr>
+          <w:sz w:val="16"/>
+        </w:rPr>
+        <w:t>0</w:t>
+      </w:r>
+      <w:r>
+        <w:rPr>
+          <w:sz w:val="16"/>
+        </w:rPr>
+        <w:tab/>
+        <w:t>86320</w:t>
+      </w:r>
+    </w:p>
+    <w:p>
+      <w:pPr>
+        <w:ind w:left="720"/>
+        <w:rPr>
+          <w:sz w:val="16"/>
+        </w:rPr>
+      </w:pPr>
+      <w:r>
+        <w:rPr>
+          <w:sz w:val="16"/>
+        </w:rPr>
+        <w:t>1</w:t>
+      </w:r>
+      <w:r>
+        <w:rPr>
+          <w:sz w:val="16"/>
+        </w:rPr>
+        <w:tab/>
+        <w:t>2963</w:t>
+      </w:r>
+    </w:p>
+    <w:p>
+      <w:pPr>
+        <w:ind w:left="720"/>
+        <w:rPr>
+          <w:sz w:val="16"/>
+        </w:rPr>
+      </w:pPr>
+    </w:p>
+    <w:p>
+      <w:pPr>
+        <w:pStyle w:val="Akapitzlist"/>
+        <w:numPr>
+          <w:ilvl w:val="0"/>
+          <w:numId w:val="19"/>
+        </w:numPr>
+      </w:pPr>
+      <w:r>
+        <w:t>Top 5 direct one way flight with max number of observations</w:t>
+      </w:r>
+    </w:p>
+    <w:p>
+      <w:pPr>
+        <w:pStyle w:val="Akapitzlist"/>
+        <w:rPr>
+          <w:sz w:val="16"/>
+        </w:rPr>
+      </w:pPr>
+      <w:r>
+        <w:br/>
+      </w:r>
+      <w:r>
+        <w:rPr>
+          <w:sz w:val="16"/>
+        </w:rPr>
+        <w:t>select</w:t>
+      </w:r>
+    </w:p>
+    <w:p>
+      <w:pPr>
+        <w:pStyle w:val="Akapitzlist"/>
+        <w:rPr>
+          <w:sz w:val="16"/>
+        </w:rPr>
+      </w:pPr>
+      <w:r>
+        <w:rPr>
+          <w:sz w:val="16"/>
+        </w:rPr>
+        <w:tab/>
+        <w:t>out_flight_sector_1_flight_code_id as out_flight_s_1,</w:t>
+      </w:r>
+    </w:p>
+    <w:p>
+      <w:pPr>
+        <w:pStyle w:val="Akapitzlist"/>
+        <w:rPr>
+          <w:sz w:val="16"/>
+        </w:rPr>
+      </w:pPr>
+      <w:r>
+        <w:rPr>
+          <w:sz w:val="16"/>
+        </w:rPr>
+        <w:tab/>
+        <w:t>out_flight_sector_2_flight_code_id as out_flight_s_2,</w:t>
+      </w:r>
+    </w:p>
+    <w:p>
+      <w:pPr>
+        <w:pStyle w:val="Akapitzlist"/>
+        <w:rPr>
+          <w:sz w:val="16"/>
+        </w:rPr>
+      </w:pPr>
+      <w:r>
+        <w:rPr>
+          <w:sz w:val="16"/>
+        </w:rPr>
+        <w:tab/>
+        <w:t>out_flight_departure_date_as_infaredate,</w:t>
+      </w:r>
+    </w:p>
+    <w:p>
+      <w:pPr>
+        <w:pStyle w:val="Akapitzlist"/>
+        <w:rPr>
+          <w:sz w:val="16"/>
+        </w:rPr>
+      </w:pPr>
+      <w:r>
+        <w:rPr>
+          <w:sz w:val="16"/>
+        </w:rPr>
+        <w:tab/>
+        <w:t>out_flight_departure_time_as_infaretime,</w:t>
+      </w:r>
+    </w:p>
+    <w:p>
+      <w:pPr>
+        <w:pStyle w:val="Akapitzlist"/>
+        <w:rPr>
+          <w:sz w:val="16"/>
+        </w:rPr>
+      </w:pPr>
+      <w:r>
+        <w:rPr>
+          <w:sz w:val="16"/>
+        </w:rPr>
+        <w:tab/>
+        <w:t xml:space="preserve">sum(aggregation_count) as sum_aggregation_count </w:t>
+      </w:r>
+    </w:p>
+    <w:p>
+      <w:pPr>
+        <w:pStyle w:val="Akapitzlist"/>
+        <w:rPr>
+          <w:sz w:val="16"/>
+        </w:rPr>
+      </w:pPr>
+      <w:r>
+        <w:rPr>
+          <w:sz w:val="16"/>
+        </w:rPr>
+        <w:lastRenderedPageBreak/>
+        <w:t xml:space="preserve">from flight2-823 </w:t>
+      </w:r>
+    </w:p>
+    <w:p>
+      <w:pPr>
+        <w:pStyle w:val="Akapitzlist"/>
+        <w:rPr>
+          <w:sz w:val="16"/>
+        </w:rPr>
+      </w:pPr>
+      <w:r>
+        <w:rPr>
+          <w:sz w:val="16"/>
+        </w:rPr>
+        <w:t xml:space="preserve">where </w:t>
+      </w:r>
+    </w:p>
+    <w:p>
+      <w:pPr>
+        <w:pStyle w:val="Akapitzlist"/>
+        <w:rPr>
+          <w:sz w:val="16"/>
+        </w:rPr>
+      </w:pPr>
+      <w:r>
+        <w:rPr>
+          <w:sz w:val="16"/>
+        </w:rPr>
+        <w:tab/>
+        <w:t>is_trip_one_way = 1</w:t>
+      </w:r>
+    </w:p>
+    <w:p>
+      <w:pPr>
+        <w:pStyle w:val="Akapitzlist"/>
+        <w:rPr>
+          <w:sz w:val="16"/>
+        </w:rPr>
+      </w:pPr>
+      <w:r>
+        <w:rPr>
+          <w:sz w:val="16"/>
+        </w:rPr>
+        <w:t xml:space="preserve">group by </w:t>
+      </w:r>
+    </w:p>
+    <w:p>
+      <w:pPr>
+        <w:pStyle w:val="Akapitzlist"/>
+        <w:rPr>
+          <w:sz w:val="16"/>
+        </w:rPr>
+      </w:pPr>
+      <w:r>
+        <w:rPr>
+          <w:sz w:val="16"/>
+        </w:rPr>
+        <w:tab/>
+        <w:t>out_flight_sector_1_flight_code_id,</w:t>
+      </w:r>
+    </w:p>
+    <w:p>
+      <w:pPr>
+        <w:pStyle w:val="Akapitzlist"/>
+        <w:rPr>
+          <w:sz w:val="16"/>
+        </w:rPr>
+      </w:pPr>
+      <w:r>
+        <w:rPr>
+          <w:sz w:val="16"/>
+        </w:rPr>
+        <w:tab/>
+        <w:t>out_flight_sector_2_flight_code_id,</w:t>
+      </w:r>
+    </w:p>
+    <w:p>
+      <w:pPr>
+        <w:pStyle w:val="Akapitzlist"/>
+        <w:rPr>
+          <w:sz w:val="16"/>
+        </w:rPr>
+      </w:pPr>
+      <w:r>
+        <w:rPr>
+          <w:sz w:val="16"/>
+        </w:rPr>
+        <w:tab/>
+        <w:t>out_flight_departure_date_as_infaredate,</w:t>
+      </w:r>
+    </w:p>
+    <w:p>
+      <w:pPr>
+        <w:pStyle w:val="Akapitzlist"/>
+        <w:rPr>
+          <w:sz w:val="16"/>
+        </w:rPr>
+      </w:pPr>
+      <w:r>
+        <w:rPr>
+          <w:sz w:val="16"/>
+        </w:rPr>
+        <w:tab/>
+        <w:t>out_flight_departure_time_as_infaretime</w:t>
+      </w:r>
+    </w:p>
+    <w:p>
+      <w:pPr>
+        <w:pStyle w:val="Akapitzlist"/>
+        <w:rPr>
+          <w:sz w:val="16"/>
+        </w:rPr>
+      </w:pPr>
+      <w:r>
+        <w:rPr>
+          <w:sz w:val="16"/>
+        </w:rPr>
+        <w:t xml:space="preserve">-- </w:t>
+      </w:r>
+      <w:r>
+        <w:rPr>
+          <w:sz w:val="16"/>
+        </w:rPr>
+        <w:t>order by sum_aggregation_count desc</w:t>
+      </w:r>
+    </w:p>
+    <w:p>
+      <w:pPr>
+        <w:pStyle w:val="Akapitzlist"/>
+      </w:pPr>
+      <w:r>
+        <w:br/>
+      </w:r>
+    </w:p>
+    <w:p>
+      <w:r>
+        <w:rPr>
+          <w:noProof/>
+          <w:lang w:val="pl-PL" w:eastAsia="pl-PL"/>
+        </w:rPr>
+        <w:drawing>
+          <wp:inline distT="0" distB="0" distL="0" distR="0">
+            <wp:extent cx="5941060" cy="1970405"/>
+            <wp:effectExtent l="0" t="0" r="2540" b="0"/>
+            <wp:docPr id="4" name="Obraz 4"/>
+            <wp:cNvGraphicFramePr>
+              <a:graphicFrameLocks xmlns:a="http://schemas.openxmlformats.org/drawingml/2006/main" noChangeAspect="1"/>
+            </wp:cNvGraphicFramePr>
+            <a:graphic xmlns:a="http://schemas.openxmlformats.org/drawingml/2006/main">
+              <a:graphicData uri="http://schemas.openxmlformats.org/drawingml/2006/picture">
+                <pic:pic xmlns:pic="http://schemas.openxmlformats.org/drawingml/2006/picture">
+                  <pic:nvPicPr>
+                    <pic:cNvPr id="0" name="Picture 1"/>
+                    <pic:cNvPicPr>
+                      <a:picLocks noChangeAspect="1" noChangeArrowheads="1"/>
+                    </pic:cNvPicPr>
+                  </pic:nvPicPr>
+                  <pic:blipFill>
+                    <a:blip r:embed="rId11">
+                      <a:extLst>
+                        <a:ext uri="{28A0092B-C50C-407E-A947-70E740481C1C}">
+                          <a14:useLocalDpi xmlns:a14="http://schemas.microsoft.com/office/drawing/2010/main" val="0"/>
+                        </a:ext>
+                      </a:extLst>
+                    </a:blip>
+                    <a:srcRect/>
+                    <a:stretch>
+                      <a:fillRect/>
+                    </a:stretch>
+                  </pic:blipFill>
+                  <pic:spPr bwMode="auto">
+                    <a:xfrm>
+                      <a:off x="0" y="0"/>
+                      <a:ext cx="5941060" cy="1970405"/>
+                    </a:xfrm>
+                    <a:prstGeom prst="rect">
+                      <a:avLst/>
+                    </a:prstGeom>
+                    <a:noFill/>
+                    <a:ln>
+                      <a:noFill/>
+                    </a:ln>
+                  </pic:spPr>
+                </pic:pic>
+              </a:graphicData>
+            </a:graphic>
+          </wp:inline>
+        </w:drawing>
+      </w:r>
+    </w:p>
+    <w:p/>
+    <w:p>
       <w:r>
         <w:rPr>
           <w:highlight w:val="yellow"/>
         </w:rPr>
         <w:t>TODO</w:t>
       </w:r>
+      <w:r>
+        <w:t>: need to research</w:t>
+      </w:r>
+      <w:r>
+        <w:t xml:space="preserve"> how to do ordering, ranking and subquery in ES to properly do that.</w:t>
+      </w:r>
+    </w:p>
+    <w:p>
+      <w:r>
+        <w:t>Or use different DB.</w:t>
+      </w:r>
+      <w:r>
+        <w:br/>
+        <w:t>Also null are not handled properly (agg functions return nulls too). Need to research coalesce equivalent or load data with string “n/a” instead of null</w:t>
+      </w:r>
+    </w:p>
+    <w:p/>
+    <w:p>
+      <w:pPr>
+        <w:pStyle w:val="Akapitzlist"/>
+        <w:numPr>
+          <w:ilvl w:val="0"/>
+          <w:numId w:val="19"/>
+        </w:numPr>
+      </w:pPr>
+      <w:r>
+        <w:t>Subsample</w:t>
+      </w:r>
+    </w:p>
+    <w:p>
+      <w:r>
+        <w:t>Using random_score in Kibana. But this will have limit of 10k only.</w:t>
+      </w:r>
+    </w:p>
+    <w:p/>
+    <w:p>
+      <w:pPr>
+        <w:rPr>
+          <w:sz w:val="16"/>
+        </w:rPr>
+      </w:pPr>
+      <w:r>
+        <w:rPr>
+          <w:sz w:val="16"/>
+        </w:rPr>
+        <w:t>GET /flight2-823/rows/_search</w:t>
+      </w:r>
+    </w:p>
+    <w:p>
+      <w:pPr>
+        <w:rPr>
+          <w:sz w:val="16"/>
+        </w:rPr>
+      </w:pPr>
+      <w:r>
+        <w:rPr>
+          <w:sz w:val="16"/>
+        </w:rPr>
+        <w:t>{</w:t>
+      </w:r>
+    </w:p>
+    <w:p>
+      <w:pPr>
+        <w:rPr>
+          <w:sz w:val="16"/>
+        </w:rPr>
+      </w:pPr>
+      <w:r>
+        <w:rPr>
+          <w:sz w:val="16"/>
+        </w:rPr>
+        <w:t xml:space="preserve">  "from" : 0, "size" : 10000,</w:t>
+      </w:r>
+    </w:p>
+    <w:p>
+      <w:pPr>
+        <w:rPr>
+          <w:sz w:val="16"/>
+        </w:rPr>
+      </w:pPr>
+      <w:r>
+        <w:rPr>
+          <w:sz w:val="16"/>
+        </w:rPr>
+        <w:t xml:space="preserve">  "query": {</w:t>
+      </w:r>
+    </w:p>
+    <w:p>
+      <w:pPr>
+        <w:rPr>
+          <w:sz w:val="16"/>
+        </w:rPr>
+      </w:pPr>
+      <w:r>
+        <w:rPr>
+          <w:sz w:val="16"/>
+        </w:rPr>
+        <w:t xml:space="preserve">    "function_score": {</w:t>
+      </w:r>
+    </w:p>
+    <w:p>
+      <w:pPr>
+        <w:rPr>
+          <w:sz w:val="16"/>
+        </w:rPr>
+      </w:pPr>
+      <w:r>
+        <w:rPr>
+          <w:sz w:val="16"/>
+        </w:rPr>
+        <w:t xml:space="preserve">      "query": {</w:t>
+      </w:r>
+    </w:p>
+    <w:p>
+      <w:pPr>
+        <w:rPr>
+          <w:sz w:val="16"/>
+        </w:rPr>
+      </w:pPr>
+      <w:r>
+        <w:rPr>
+          <w:sz w:val="16"/>
+        </w:rPr>
+        <w:t xml:space="preserve">        "match_all": {}</w:t>
+      </w:r>
+    </w:p>
+    <w:p>
+      <w:pPr>
+        <w:rPr>
+          <w:sz w:val="16"/>
+        </w:rPr>
+      </w:pPr>
+      <w:r>
+        <w:rPr>
+          <w:sz w:val="16"/>
+        </w:rPr>
+        <w:t xml:space="preserve">      },</w:t>
+      </w:r>
+    </w:p>
+    <w:p>
+      <w:pPr>
+        <w:rPr>
+          <w:sz w:val="16"/>
+        </w:rPr>
+      </w:pPr>
+      <w:r>
+        <w:rPr>
+          <w:sz w:val="16"/>
+        </w:rPr>
+        <w:t xml:space="preserve">      "functions": [</w:t>
+      </w:r>
+    </w:p>
+    <w:p>
+      <w:pPr>
+        <w:rPr>
+          <w:sz w:val="16"/>
+        </w:rPr>
+      </w:pPr>
+      <w:r>
+        <w:rPr>
+          <w:sz w:val="16"/>
+        </w:rPr>
+        <w:lastRenderedPageBreak/>
+        <w:t xml:space="preserve">        {</w:t>
+      </w:r>
+    </w:p>
+    <w:p>
+      <w:pPr>
+        <w:rPr>
+          <w:sz w:val="16"/>
+        </w:rPr>
+      </w:pPr>
+      <w:r>
+        <w:rPr>
+          <w:sz w:val="16"/>
+        </w:rPr>
+        <w:t xml:space="preserve">          "random_score": {}</w:t>
+      </w:r>
+    </w:p>
+    <w:p>
+      <w:pPr>
+        <w:rPr>
+          <w:sz w:val="16"/>
+        </w:rPr>
+      </w:pPr>
+      <w:r>
+        <w:rPr>
+          <w:sz w:val="16"/>
+        </w:rPr>
+        <w:t xml:space="preserve">        }</w:t>
+      </w:r>
+    </w:p>
+    <w:p>
+      <w:pPr>
+        <w:rPr>
+          <w:sz w:val="16"/>
+        </w:rPr>
+      </w:pPr>
+      <w:r>
+        <w:rPr>
+          <w:sz w:val="16"/>
+        </w:rPr>
+        <w:t xml:space="preserve">      ]</w:t>
+      </w:r>
+    </w:p>
+    <w:p>
+      <w:pPr>
+        <w:rPr>
+          <w:sz w:val="16"/>
+        </w:rPr>
+      </w:pPr>
+      <w:r>
+        <w:rPr>
+          <w:sz w:val="16"/>
+        </w:rPr>
+        <w:t xml:space="preserve">    }</w:t>
+      </w:r>
+    </w:p>
+    <w:p>
+      <w:pPr>
+        <w:rPr>
+          <w:sz w:val="16"/>
+        </w:rPr>
+      </w:pPr>
+      <w:r>
+        <w:rPr>
+          <w:sz w:val="16"/>
+        </w:rPr>
+        <w:t xml:space="preserve">  }</w:t>
+      </w:r>
+    </w:p>
+    <w:p>
+      <w:r>
+        <w:rPr>
+          <w:sz w:val="16"/>
+        </w:rPr>
+        <w:t>}</w:t>
+      </w:r>
+      <w:r>
+        <w:br/>
+      </w:r>
+    </w:p>
+    <w:p>
+      <w:r>
+        <w:rPr>
+          <w:highlight w:val="yellow"/>
+        </w:rPr>
+        <w:t>TODO</w:t>
+      </w:r>
+      <w:r>
+        <w:t>: Investigate how to use SAMPLE SQL function</w:t>
+      </w:r>
+      <w:r>
+        <w:br/>
+      </w:r>
+    </w:p>
+    <w:p>
+      <w:pPr>
+        <w:pStyle w:val="Akapitzlist"/>
+        <w:numPr>
+          <w:ilvl w:val="0"/>
+          <w:numId w:val="19"/>
+        </w:numPr>
+      </w:pPr>
+      <w:r>
+        <w:t xml:space="preserve">Top 10 flights </w:t>
+      </w:r>
+      <w:r>
+        <w:t>with largest min/max difference for a single depa</w:t>
+      </w:r>
+      <w:r>
+        <w:t>r</w:t>
+      </w:r>
+      <w:r>
+        <w:t>ture</w:t>
+      </w:r>
+      <w:r>
+        <w:br/>
+      </w:r>
+      <w:r>
+        <w:br/>
+        <w:t>This would be sth like this:</w:t>
+      </w:r>
+    </w:p>
+    <w:p>
+      <w:pPr>
+        <w:ind w:left="1440"/>
+        <w:rPr>
+          <w:sz w:val="16"/>
+        </w:rPr>
+      </w:pPr>
+      <w:r>
+        <w:rPr>
+          <w:sz w:val="16"/>
+        </w:rPr>
+        <w:t>select * from (</w:t>
+      </w:r>
+    </w:p>
+    <w:p>
+      <w:pPr>
+        <w:ind w:left="1440"/>
+        <w:rPr>
+          <w:sz w:val="16"/>
+        </w:rPr>
+      </w:pPr>
+      <w:r>
+        <w:rPr>
+          <w:sz w:val="16"/>
+        </w:rPr>
+        <w:t xml:space="preserve">  select * from (</w:t>
+      </w:r>
+    </w:p>
+    <w:p>
+      <w:pPr>
+        <w:ind w:left="1440"/>
+        <w:rPr>
+          <w:sz w:val="16"/>
+        </w:rPr>
+      </w:pPr>
+      <w:r>
+        <w:rPr>
+          <w:sz w:val="16"/>
+        </w:rPr>
+        <w:tab/>
+        <w:t xml:space="preserve">select </w:t>
+      </w:r>
+    </w:p>
+    <w:p>
+      <w:pPr>
+        <w:ind w:left="1440"/>
+        <w:rPr>
+          <w:sz w:val="16"/>
+        </w:rPr>
+      </w:pPr>
+      <w:r>
+        <w:rPr>
+          <w:sz w:val="16"/>
+        </w:rPr>
+        <w:tab/>
+        <w:t xml:space="preserve">observed_date_min_as_infaredate, </w:t>
+      </w:r>
+    </w:p>
+    <w:p>
+      <w:pPr>
+        <w:ind w:left="1440"/>
+        <w:rPr>
+          <w:sz w:val="16"/>
+        </w:rPr>
+      </w:pPr>
+      <w:r>
+        <w:rPr>
+          <w:sz w:val="16"/>
+        </w:rPr>
+        <w:tab/>
+        <w:t>observed_date_max_as_infaredate,</w:t>
+      </w:r>
+    </w:p>
+    <w:p>
+      <w:pPr>
+        <w:ind w:left="1440"/>
+        <w:rPr>
+          <w:sz w:val="16"/>
+        </w:rPr>
+      </w:pPr>
+      <w:r>
+        <w:rPr>
+          <w:sz w:val="16"/>
+        </w:rPr>
+        <w:tab/>
+        <w:t>out_flight_sector_1_flight_code_id,</w:t>
+      </w:r>
+    </w:p>
+    <w:p>
+      <w:pPr>
+        <w:ind w:left="1440"/>
+        <w:rPr>
+          <w:sz w:val="16"/>
+        </w:rPr>
+      </w:pPr>
+      <w:r>
+        <w:rPr>
+          <w:sz w:val="16"/>
+        </w:rPr>
+        <w:tab/>
+        <w:t>out_flight_sector_2_flight_code_id,</w:t>
+      </w:r>
+    </w:p>
+    <w:p>
+      <w:pPr>
+        <w:ind w:left="1440"/>
+        <w:rPr>
+          <w:sz w:val="16"/>
+        </w:rPr>
+      </w:pPr>
+      <w:r>
+        <w:rPr>
+          <w:sz w:val="16"/>
+        </w:rPr>
+        <w:tab/>
+        <w:t>out_flight_sector_3_flight_code_id,</w:t>
+      </w:r>
+    </w:p>
+    <w:p>
+      <w:pPr>
+        <w:ind w:left="1440"/>
+        <w:rPr>
+          <w:sz w:val="16"/>
+        </w:rPr>
+      </w:pPr>
+      <w:r>
+        <w:rPr>
+          <w:sz w:val="16"/>
+        </w:rPr>
+        <w:tab/>
+        <w:t>home_flight_sector_1_flight_code_id,</w:t>
+      </w:r>
+    </w:p>
+    <w:p>
+      <w:pPr>
+        <w:ind w:left="1440"/>
+        <w:rPr>
+          <w:sz w:val="16"/>
+        </w:rPr>
+      </w:pPr>
+      <w:r>
+        <w:rPr>
+          <w:sz w:val="16"/>
+        </w:rPr>
+        <w:tab/>
+        <w:t>home_flight_sector_2_flight_code_id,</w:t>
+      </w:r>
+    </w:p>
+    <w:p>
+      <w:pPr>
+        <w:ind w:left="1440"/>
+        <w:rPr>
+          <w:sz w:val="16"/>
+        </w:rPr>
+      </w:pPr>
+      <w:r>
+        <w:rPr>
+          <w:sz w:val="16"/>
+        </w:rPr>
+        <w:tab/>
+        <w:t>home_flight_sector_3_flight_code_id,</w:t>
+      </w:r>
+    </w:p>
+    <w:p>
+      <w:pPr>
+        <w:ind w:left="1440"/>
+        <w:rPr>
+          <w:sz w:val="16"/>
+        </w:rPr>
+      </w:pPr>
+      <w:r>
+        <w:rPr>
+          <w:sz w:val="16"/>
+        </w:rPr>
+        <w:tab/>
+        <w:t>full_weeks_before_departure,</w:t>
+      </w:r>
+    </w:p>
+    <w:p>
+      <w:pPr>
+        <w:ind w:left="1440"/>
+        <w:rPr>
+          <w:sz w:val="16"/>
+        </w:rPr>
+      </w:pPr>
+      <w:r>
+        <w:rPr>
+          <w:sz w:val="16"/>
+        </w:rPr>
+        <w:tab/>
+        <w:t>out_flight_departure_date_as_infaredate,</w:t>
+      </w:r>
+    </w:p>
+    <w:p>
+      <w:pPr>
+        <w:ind w:left="1440"/>
+        <w:rPr>
+          <w:sz w:val="16"/>
+        </w:rPr>
+      </w:pPr>
+      <w:r>
+        <w:rPr>
+          <w:sz w:val="16"/>
+        </w:rPr>
+        <w:tab/>
+        <w:t>out_flight_departure_time_as_infaretime,</w:t>
+      </w:r>
+      <w:r>
+        <w:rPr>
+          <w:sz w:val="16"/>
+        </w:rPr>
+        <w:tab/>
+      </w:r>
+    </w:p>
+    <w:p>
+      <w:pPr>
+        <w:ind w:left="1440"/>
+        <w:rPr>
+          <w:sz w:val="16"/>
+        </w:rPr>
+      </w:pPr>
+      <w:r>
+        <w:rPr>
+          <w:sz w:val="16"/>
+        </w:rPr>
+        <w:tab/>
+        <w:t>row_number() over (order by trip_price_max - trip_price_min desc) as price_diff</w:t>
+      </w:r>
+    </w:p>
+    <w:p>
+      <w:pPr>
+        <w:ind w:left="1440"/>
+        <w:rPr>
+          <w:sz w:val="16"/>
+        </w:rPr>
+      </w:pPr>
+      <w:r>
+        <w:rPr>
+          <w:sz w:val="16"/>
+        </w:rPr>
+        <w:tab/>
+        <w:t xml:space="preserve">from flight2-823 TabA </w:t>
+      </w:r>
+    </w:p>
+    <w:p>
+      <w:pPr>
+        <w:ind w:left="1440"/>
+        <w:rPr>
+          <w:sz w:val="16"/>
+        </w:rPr>
+      </w:pPr>
+      <w:r>
+        <w:rPr>
+          <w:sz w:val="16"/>
+        </w:rPr>
+        <w:t xml:space="preserve">  )</w:t>
+      </w:r>
+    </w:p>
+    <w:p>
+      <w:pPr>
+        <w:ind w:left="1440"/>
+        <w:rPr>
+          <w:sz w:val="16"/>
+        </w:rPr>
+      </w:pPr>
+      <w:r>
+        <w:rPr>
+          <w:sz w:val="16"/>
+        </w:rPr>
+        <w:t xml:space="preserve">  where price_diff &lt; 11</w:t>
+      </w:r>
+    </w:p>
+    <w:p>
+      <w:pPr>
+        <w:ind w:left="1440"/>
+        <w:rPr>
+          <w:sz w:val="16"/>
+        </w:rPr>
+      </w:pPr>
+      <w:r>
+        <w:rPr>
+          <w:sz w:val="16"/>
+        </w:rPr>
+        <w:t>) TabB inner join flight2-823</w:t>
+      </w:r>
+    </w:p>
+    <w:p>
+      <w:pPr>
+        <w:ind w:left="1440"/>
+        <w:rPr>
+          <w:sz w:val="16"/>
+        </w:rPr>
+      </w:pPr>
+      <w:r>
+        <w:rPr>
+          <w:sz w:val="16"/>
+        </w:rPr>
+        <w:t xml:space="preserve">on </w:t>
+      </w:r>
+    </w:p>
+    <w:p>
+      <w:pPr>
+        <w:ind w:left="1440"/>
+      </w:pPr>
+      <w:r>
+        <w:rPr>
+          <w:sz w:val="16"/>
+        </w:rPr>
+        <w:t>/* all the PK columns */</w:t>
+      </w:r>
+      <w:r>
+        <w:br/>
+      </w:r>
+    </w:p>
+    <w:p>
+      <w:pPr>
+        <w:ind w:left="1440"/>
+      </w:pPr>
+      <w:r>
+        <w:rPr>
+          <w:highlight w:val="yellow"/>
+        </w:rPr>
+        <w:lastRenderedPageBreak/>
+        <w:t>TODO:</w:t>
+      </w:r>
+      <w:r>
+        <w:t xml:space="preserve"> Would need to better understand the business problem - what is exactly single departure – as my understating is that price for a given flight (which occurs weekly on the same route) was observed multiple times. So are were looking for top10 observations of a flight, top 10 distinct flights, top 10 routes?</w:t>
+      </w:r>
+    </w:p>
+    <w:p>
+      <w:pPr>
+        <w:ind w:left="1440"/>
+      </w:pPr>
+    </w:p>
+    <w:p>
+      <w:pPr>
+        <w:pStyle w:val="Akapitzlist"/>
+        <w:numPr>
+          <w:ilvl w:val="0"/>
+          <w:numId w:val="19"/>
+        </w:numPr>
+      </w:pPr>
+      <w:r>
+        <w:t xml:space="preserve">Compute </w:t>
+      </w:r>
+      <w:r>
+        <w:t>average price per origin airport</w:t>
+      </w:r>
+    </w:p>
+    <w:p>
+      <w:pPr>
+        <w:rPr>
+          <w:sz w:val="16"/>
+        </w:rPr>
+      </w:pPr>
+      <w:r>
+        <w:rPr>
+          <w:sz w:val="16"/>
+        </w:rPr>
+        <w:t>select trip_origin_airport_id, (trip_price_avg * aggregation_count) / sum(aggregation_count)</w:t>
+      </w:r>
+    </w:p>
+    <w:p>
+      <w:pPr>
+        <w:rPr>
+          <w:sz w:val="16"/>
+        </w:rPr>
+      </w:pPr>
+      <w:r>
+        <w:rPr>
+          <w:sz w:val="16"/>
+        </w:rPr>
+        <w:t xml:space="preserve">from flight2-823 </w:t>
+      </w:r>
+    </w:p>
+    <w:p>
+      <w:r>
+        <w:rPr>
+          <w:sz w:val="16"/>
+        </w:rPr>
+        <w:t>group by trip_origin_airport_id</w:t>
+      </w:r>
+      <w:r>
+        <w:br/>
+      </w:r>
+    </w:p>
+    <w:p>
+      <w:pPr>
+        <w:pStyle w:val="Akapitzlist"/>
+        <w:numPr>
+          <w:ilvl w:val="0"/>
+          <w:numId w:val="19"/>
+        </w:numPr>
+      </w:pPr>
+      <w:r>
+        <w:t>10% cheapest flights</w:t>
+      </w:r>
+    </w:p>
+    <w:p>
+      <w:pPr>
+        <w:rPr>
+          <w:sz w:val="16"/>
+        </w:rPr>
+      </w:pPr>
+      <w:r>
+        <w:rPr>
+          <w:sz w:val="16"/>
+        </w:rPr>
+        <w:t>insert into TabD</w:t>
+      </w:r>
+    </w:p>
+    <w:p>
+      <w:pPr>
+        <w:rPr>
+          <w:sz w:val="16"/>
+        </w:rPr>
+      </w:pPr>
+      <w:r>
+        <w:rPr>
+          <w:sz w:val="16"/>
+        </w:rPr>
+        <w:t xml:space="preserve">select * from (  </w:t>
+      </w:r>
+    </w:p>
+    <w:p>
+      <w:pPr>
+        <w:rPr>
+          <w:sz w:val="16"/>
+        </w:rPr>
+      </w:pPr>
+      <w:r>
+        <w:rPr>
+          <w:sz w:val="16"/>
+        </w:rPr>
+        <w:tab/>
+        <w:t xml:space="preserve">select </w:t>
+      </w:r>
+    </w:p>
+    <w:p>
+      <w:pPr>
+        <w:rPr>
+          <w:sz w:val="16"/>
+        </w:rPr>
+      </w:pPr>
+      <w:r>
+        <w:rPr>
+          <w:sz w:val="16"/>
+        </w:rPr>
+        <w:tab/>
+        <w:t xml:space="preserve">  out_flight_sector_1_flight_code_id,</w:t>
+      </w:r>
+    </w:p>
+    <w:p>
+      <w:pPr>
+        <w:rPr>
+          <w:sz w:val="16"/>
+        </w:rPr>
+      </w:pPr>
+      <w:r>
+        <w:rPr>
+          <w:sz w:val="16"/>
+        </w:rPr>
+        <w:tab/>
+        <w:t xml:space="preserve">  out_flight_sector_2_flight_code_id,</w:t>
+      </w:r>
+    </w:p>
+    <w:p>
+      <w:pPr>
+        <w:rPr>
+          <w:sz w:val="16"/>
+        </w:rPr>
+      </w:pPr>
+      <w:r>
+        <w:rPr>
+          <w:sz w:val="16"/>
+        </w:rPr>
+        <w:tab/>
+        <w:t xml:space="preserve">  out_flight_sector_3_flight_code_id,</w:t>
+      </w:r>
+    </w:p>
+    <w:p>
+      <w:pPr>
+        <w:rPr>
+          <w:sz w:val="16"/>
+        </w:rPr>
+      </w:pPr>
+      <w:r>
+        <w:rPr>
+          <w:sz w:val="16"/>
+        </w:rPr>
+        <w:tab/>
+        <w:t xml:space="preserve">  home_flight_sector_1_flight_code_id,</w:t>
+      </w:r>
+    </w:p>
+    <w:p>
+      <w:pPr>
+        <w:rPr>
+          <w:sz w:val="16"/>
+        </w:rPr>
+      </w:pPr>
+      <w:r>
+        <w:rPr>
+          <w:sz w:val="16"/>
+        </w:rPr>
+        <w:tab/>
+        <w:t xml:space="preserve">  home_flight_sector_2_flight_code_id,</w:t>
+      </w:r>
+    </w:p>
+    <w:p>
+      <w:pPr>
+        <w:rPr>
+          <w:sz w:val="16"/>
+        </w:rPr>
+      </w:pPr>
+      <w:r>
+        <w:rPr>
+          <w:sz w:val="16"/>
+        </w:rPr>
+        <w:tab/>
+        <w:t xml:space="preserve">  home_flight_sector_3_flight_code_id,</w:t>
+      </w:r>
+    </w:p>
+    <w:p>
+      <w:pPr>
+        <w:rPr>
+          <w:sz w:val="16"/>
+        </w:rPr>
+      </w:pPr>
+      <w:r>
+        <w:rPr>
+          <w:sz w:val="16"/>
+        </w:rPr>
+        <w:tab/>
+        <w:t xml:space="preserve">  out_flight_departure_date_as_infaredate,</w:t>
+      </w:r>
+    </w:p>
+    <w:p>
+      <w:pPr>
+        <w:rPr>
+          <w:sz w:val="16"/>
+        </w:rPr>
+      </w:pPr>
+      <w:r>
+        <w:rPr>
+          <w:sz w:val="16"/>
+        </w:rPr>
+        <w:tab/>
+        <w:t xml:space="preserve">  out_flight_departure_time_as_infaretime,</w:t>
+      </w:r>
+    </w:p>
+    <w:p>
+      <w:pPr>
+        <w:rPr>
+          <w:sz w:val="16"/>
+        </w:rPr>
+      </w:pPr>
+      <w:r>
+        <w:rPr>
+          <w:sz w:val="16"/>
+        </w:rPr>
+        <w:tab/>
+        <w:t xml:space="preserve">  trip_price_min,</w:t>
+      </w:r>
+    </w:p>
+    <w:p>
+      <w:pPr>
+        <w:rPr>
+          <w:sz w:val="16"/>
+        </w:rPr>
+      </w:pPr>
+      <w:r>
+        <w:rPr>
+          <w:sz w:val="16"/>
+        </w:rPr>
+        <w:tab/>
+        <w:t xml:space="preserve">  row_number() over (trip_price_min trip_price_min asc) as trip_price_rank</w:t>
+      </w:r>
+      <w:r>
+        <w:rPr>
+          <w:sz w:val="16"/>
+        </w:rPr>
+        <w:tab/>
+      </w:r>
+    </w:p>
+    <w:p>
+      <w:pPr>
+        <w:rPr>
+          <w:sz w:val="16"/>
+        </w:rPr>
+      </w:pPr>
+      <w:r>
+        <w:rPr>
+          <w:sz w:val="16"/>
+        </w:rPr>
+        <w:t xml:space="preserve">  from (</w:t>
+      </w:r>
+      <w:r>
+        <w:rPr>
+          <w:sz w:val="16"/>
+        </w:rPr>
+        <w:tab/>
+        <w:t xml:space="preserve">  </w:t>
+      </w:r>
+    </w:p>
+    <w:p>
+      <w:pPr>
+        <w:rPr>
+          <w:sz w:val="16"/>
+        </w:rPr>
+      </w:pPr>
+      <w:r>
+        <w:rPr>
+          <w:sz w:val="16"/>
+        </w:rPr>
+        <w:tab/>
+        <w:t xml:space="preserve">  select </w:t>
+      </w:r>
+    </w:p>
+    <w:p>
+      <w:pPr>
+        <w:rPr>
+          <w:sz w:val="16"/>
+        </w:rPr>
+      </w:pPr>
+      <w:r>
+        <w:rPr>
+          <w:sz w:val="16"/>
+        </w:rPr>
+        <w:tab/>
+      </w:r>
+      <w:r>
+        <w:rPr>
+          <w:sz w:val="16"/>
+        </w:rPr>
+        <w:tab/>
+        <w:t>out_flight_sector_1_flight_code_id,</w:t>
+      </w:r>
+    </w:p>
+    <w:p>
+      <w:pPr>
+        <w:rPr>
+          <w:sz w:val="16"/>
+        </w:rPr>
+      </w:pPr>
+      <w:r>
+        <w:rPr>
+          <w:sz w:val="16"/>
+        </w:rPr>
+        <w:tab/>
+      </w:r>
+      <w:r>
+        <w:rPr>
+          <w:sz w:val="16"/>
+        </w:rPr>
+        <w:tab/>
+        <w:t>out_flight_sector_2_flight_code_id,</w:t>
+      </w:r>
+    </w:p>
+    <w:p>
+      <w:pPr>
+        <w:rPr>
+          <w:sz w:val="16"/>
+        </w:rPr>
+      </w:pPr>
+      <w:r>
+        <w:rPr>
+          <w:sz w:val="16"/>
+        </w:rPr>
+        <w:tab/>
+      </w:r>
+      <w:r>
+        <w:rPr>
+          <w:sz w:val="16"/>
+        </w:rPr>
+        <w:tab/>
+        <w:t>out_flight_sector_3_flight_code_id,</w:t>
+      </w:r>
+    </w:p>
+    <w:p>
+      <w:pPr>
+        <w:rPr>
+          <w:sz w:val="16"/>
+        </w:rPr>
+      </w:pPr>
+      <w:r>
+        <w:rPr>
+          <w:sz w:val="16"/>
+        </w:rPr>
+        <w:tab/>
+      </w:r>
+      <w:r>
+        <w:rPr>
+          <w:sz w:val="16"/>
+        </w:rPr>
+        <w:tab/>
+        <w:t>home_flight_sector_1_flight_code_id,</w:t>
+      </w:r>
+    </w:p>
+    <w:p>
+      <w:pPr>
+        <w:rPr>
+          <w:sz w:val="16"/>
+        </w:rPr>
+      </w:pPr>
+      <w:r>
+        <w:rPr>
+          <w:sz w:val="16"/>
+        </w:rPr>
+        <w:tab/>
+      </w:r>
+      <w:r>
+        <w:rPr>
+          <w:sz w:val="16"/>
+        </w:rPr>
+        <w:tab/>
+        <w:t>home_flight_sector_2_flight_code_id,</w:t>
+      </w:r>
+    </w:p>
+    <w:p>
+      <w:pPr>
+        <w:rPr>
+          <w:sz w:val="16"/>
+        </w:rPr>
+      </w:pPr>
+      <w:r>
+        <w:rPr>
+          <w:sz w:val="16"/>
+        </w:rPr>
+        <w:tab/>
+      </w:r>
+      <w:r>
+        <w:rPr>
+          <w:sz w:val="16"/>
+        </w:rPr>
+        <w:tab/>
+        <w:t>home_flight_sector_3_flight_code_id,</w:t>
+      </w:r>
+    </w:p>
+    <w:p>
+      <w:pPr>
+        <w:rPr>
+          <w:sz w:val="16"/>
+        </w:rPr>
+      </w:pPr>
+      <w:r>
+        <w:rPr>
+          <w:sz w:val="16"/>
+        </w:rPr>
+        <w:tab/>
+      </w:r>
+      <w:r>
+        <w:rPr>
+          <w:sz w:val="16"/>
+        </w:rPr>
+        <w:tab/>
+        <w:t>out_flight_departure_date_as_infaredate,</w:t>
+      </w:r>
+    </w:p>
+    <w:p>
+      <w:pPr>
+        <w:rPr>
+          <w:sz w:val="16"/>
+        </w:rPr>
+      </w:pPr>
+      <w:r>
+        <w:rPr>
+          <w:sz w:val="16"/>
+        </w:rPr>
+        <w:tab/>
+      </w:r>
+      <w:r>
+        <w:rPr>
+          <w:sz w:val="16"/>
+        </w:rPr>
+        <w:tab/>
+        <w:t>out_flight_departure_time_as_infaretime,</w:t>
+      </w:r>
+    </w:p>
+    <w:p>
+      <w:pPr>
+        <w:rPr>
+          <w:sz w:val="16"/>
+        </w:rPr>
+      </w:pPr>
+      <w:r>
+        <w:rPr>
+          <w:sz w:val="16"/>
+        </w:rPr>
+        <w:tab/>
+      </w:r>
+      <w:r>
+        <w:rPr>
+          <w:sz w:val="16"/>
+        </w:rPr>
+        <w:tab/>
+        <w:t>min(trip_price_min) as trip_price_min</w:t>
+      </w:r>
+    </w:p>
+    <w:p>
+      <w:pPr>
+        <w:rPr>
+          <w:sz w:val="16"/>
+        </w:rPr>
+      </w:pPr>
+      <w:r>
+        <w:rPr>
+          <w:sz w:val="16"/>
+        </w:rPr>
+        <w:lastRenderedPageBreak/>
+        <w:tab/>
+        <w:t xml:space="preserve">  from flight2-823 </w:t>
+      </w:r>
+    </w:p>
+    <w:p>
+      <w:pPr>
+        <w:rPr>
+          <w:sz w:val="16"/>
+        </w:rPr>
+      </w:pPr>
+      <w:r>
+        <w:rPr>
+          <w:sz w:val="16"/>
+        </w:rPr>
+        <w:tab/>
+        <w:t xml:space="preserve">  where </w:t>
+      </w:r>
+    </w:p>
+    <w:p>
+      <w:pPr>
+        <w:rPr>
+          <w:sz w:val="16"/>
+        </w:rPr>
+      </w:pPr>
+      <w:r>
+        <w:rPr>
+          <w:sz w:val="16"/>
+        </w:rPr>
+        <w:tab/>
+      </w:r>
+      <w:r>
+        <w:rPr>
+          <w:sz w:val="16"/>
+        </w:rPr>
+        <w:tab/>
+        <w:t>out_flight_departure_date_as_infaredate - observed_date_min_as_infaredate &gt;= 14</w:t>
+      </w:r>
+    </w:p>
+    <w:p>
+      <w:pPr>
+        <w:rPr>
+          <w:sz w:val="16"/>
+        </w:rPr>
+      </w:pPr>
+      <w:r>
+        <w:rPr>
+          <w:sz w:val="16"/>
+        </w:rPr>
+        <w:tab/>
+        <w:t xml:space="preserve">  group by </w:t>
+      </w:r>
+    </w:p>
+    <w:p>
+      <w:pPr>
+        <w:rPr>
+          <w:sz w:val="16"/>
+        </w:rPr>
+      </w:pPr>
+      <w:r>
+        <w:rPr>
+          <w:sz w:val="16"/>
+        </w:rPr>
+        <w:tab/>
+      </w:r>
+      <w:r>
+        <w:rPr>
+          <w:sz w:val="16"/>
+        </w:rPr>
+        <w:tab/>
+        <w:t>out_flight_sector_1_flight_code_id,</w:t>
+      </w:r>
+    </w:p>
+    <w:p>
+      <w:pPr>
+        <w:rPr>
+          <w:sz w:val="16"/>
+        </w:rPr>
+      </w:pPr>
+      <w:r>
+        <w:rPr>
+          <w:sz w:val="16"/>
+        </w:rPr>
+        <w:tab/>
+      </w:r>
+      <w:r>
+        <w:rPr>
+          <w:sz w:val="16"/>
+        </w:rPr>
+        <w:tab/>
+        <w:t>out_flight_sector_2_flight_code_id,</w:t>
+      </w:r>
+    </w:p>
+    <w:p>
+      <w:pPr>
+        <w:rPr>
+          <w:sz w:val="16"/>
+        </w:rPr>
+      </w:pPr>
+      <w:r>
+        <w:rPr>
+          <w:sz w:val="16"/>
+        </w:rPr>
+        <w:tab/>
+      </w:r>
+      <w:r>
+        <w:rPr>
+          <w:sz w:val="16"/>
+        </w:rPr>
+        <w:tab/>
+        <w:t>out_flight_sector_3_flight_code_id,</w:t>
+      </w:r>
+    </w:p>
+    <w:p>
+      <w:pPr>
+        <w:rPr>
+          <w:sz w:val="16"/>
+        </w:rPr>
+      </w:pPr>
+      <w:r>
+        <w:rPr>
+          <w:sz w:val="16"/>
+        </w:rPr>
+        <w:tab/>
+      </w:r>
+      <w:r>
+        <w:rPr>
+          <w:sz w:val="16"/>
+        </w:rPr>
+        <w:tab/>
+        <w:t>home_flight_sector_1_flight_code_id,</w:t>
+      </w:r>
+    </w:p>
+    <w:p>
+      <w:pPr>
+        <w:rPr>
+          <w:sz w:val="16"/>
+        </w:rPr>
+      </w:pPr>
+      <w:r>
+        <w:rPr>
+          <w:sz w:val="16"/>
+        </w:rPr>
+        <w:tab/>
+      </w:r>
+      <w:r>
+        <w:rPr>
+          <w:sz w:val="16"/>
+        </w:rPr>
+        <w:tab/>
+        <w:t>home_flight_sector_2_flight_code_id,</w:t>
+      </w:r>
+    </w:p>
+    <w:p>
+      <w:pPr>
+        <w:rPr>
+          <w:sz w:val="16"/>
+        </w:rPr>
+      </w:pPr>
+      <w:r>
+        <w:rPr>
+          <w:sz w:val="16"/>
+        </w:rPr>
+        <w:tab/>
+      </w:r>
+      <w:r>
+        <w:rPr>
+          <w:sz w:val="16"/>
+        </w:rPr>
+        <w:tab/>
+        <w:t>home_flight_sector_3_flight_code_id,</w:t>
+      </w:r>
+    </w:p>
+    <w:p>
+      <w:pPr>
+        <w:rPr>
+          <w:sz w:val="16"/>
+        </w:rPr>
+      </w:pPr>
+      <w:r>
+        <w:rPr>
+          <w:sz w:val="16"/>
+        </w:rPr>
+        <w:tab/>
+      </w:r>
+      <w:r>
+        <w:rPr>
+          <w:sz w:val="16"/>
+        </w:rPr>
+        <w:tab/>
+        <w:t>out_flight_departure_date_as_infaredate,</w:t>
+      </w:r>
+    </w:p>
+    <w:p>
+      <w:pPr>
+        <w:rPr>
+          <w:sz w:val="16"/>
+        </w:rPr>
+      </w:pPr>
+      <w:r>
+        <w:rPr>
+          <w:sz w:val="16"/>
+        </w:rPr>
+        <w:tab/>
+      </w:r>
+      <w:r>
+        <w:rPr>
+          <w:sz w:val="16"/>
+        </w:rPr>
+        <w:tab/>
+        <w:t>out_flight_departure_time_as_infaretime</w:t>
+      </w:r>
+    </w:p>
+    <w:p>
+      <w:pPr>
+        <w:rPr>
+          <w:sz w:val="16"/>
+        </w:rPr>
+      </w:pPr>
+      <w:r>
+        <w:rPr>
+          <w:sz w:val="16"/>
+        </w:rPr>
+        <w:tab/>
+        <w:t xml:space="preserve">  ) TabA</w:t>
+      </w:r>
+    </w:p>
+    <w:p>
+      <w:pPr>
+        <w:rPr>
+          <w:sz w:val="16"/>
+        </w:rPr>
+      </w:pPr>
+      <w:r>
+        <w:rPr>
+          <w:sz w:val="16"/>
+        </w:rPr>
+        <w:t xml:space="preserve">  ) TabB</w:t>
+      </w:r>
+    </w:p>
+    <w:p>
+      <w:pPr>
+        <w:rPr>
+          <w:sz w:val="16"/>
+        </w:rPr>
+      </w:pPr>
+      <w:r>
+        <w:rPr>
+          <w:sz w:val="16"/>
+        </w:rPr>
+        <w:t>where trip_price_rank &lt; (select count(*)/10 from flight2-823) TabC</w:t>
+      </w:r>
+    </w:p>
+    <w:p>
+      <w:pPr>
+        <w:rPr>
+          <w:sz w:val="16"/>
+        </w:rPr>
+      </w:pPr>
+    </w:p>
+    <w:p>
+      <w:pPr>
+        <w:rPr>
+          <w:sz w:val="16"/>
+        </w:rPr>
+      </w:pPr>
+      <w:r>
+        <w:rPr>
+          <w:sz w:val="16"/>
+        </w:rPr>
+        <w:t>select count(*) from TabD</w:t>
+      </w:r>
+    </w:p>
+    <w:p>
+      <w:pPr>
+        <w:rPr>
+          <w:sz w:val="16"/>
+        </w:rPr>
+      </w:pPr>
+      <w:bookmarkStart w:id="0" w:name="_GoBack"/>
+      <w:bookmarkEnd w:id="0"/>
+    </w:p>
+    <w:p>
+      <w:pPr>
+        <w:rPr>
+          <w:sz w:val="16"/>
+        </w:rPr>
+      </w:pPr>
+      <w:r>
+        <w:rPr>
+          <w:sz w:val="16"/>
+        </w:rPr>
+        <w:t xml:space="preserve">select </w:t>
+      </w:r>
+      <w:r>
+        <w:rPr>
+          <w:sz w:val="16"/>
+        </w:rPr>
+        <w:t>trip_origin_airport_id</w:t>
+      </w:r>
+      <w:r>
+        <w:rPr>
+          <w:sz w:val="16"/>
+        </w:rPr>
+        <w:t xml:space="preserve"> || ‘-‘ ||</w:t>
+      </w:r>
+      <w:r>
+        <w:rPr>
+          <w:sz w:val="16"/>
+        </w:rPr>
+        <w:t xml:space="preserve"> trip_destination_airport_id</w:t>
+      </w:r>
+      <w:r>
+        <w:rPr>
+          <w:sz w:val="16"/>
+        </w:rPr>
+        <w:t xml:space="preserve"> </w:t>
+      </w:r>
+    </w:p>
+    <w:p>
+      <w:pPr>
+        <w:rPr>
+          <w:sz w:val="16"/>
+        </w:rPr>
+      </w:pPr>
+      <w:r>
+        <w:rPr>
+          <w:sz w:val="16"/>
+        </w:rPr>
+        <w:t>from TabD</w:t>
+      </w:r>
+    </w:p>
+    <w:p>
+      <w:pPr>
+        <w:rPr>
+          <w:sz w:val="16"/>
+        </w:rPr>
+      </w:pPr>
+      <w:r>
+        <w:rPr>
+          <w:sz w:val="16"/>
+        </w:rPr>
+        <w:t xml:space="preserve">group by </w:t>
+      </w:r>
+      <w:r>
+        <w:rPr>
+          <w:sz w:val="16"/>
+        </w:rPr>
+        <w:t>trip_origin_airport_id || ‘-‘ || trip_destination_airport_id</w:t>
+      </w:r>
+    </w:p>
+    <w:p>
+      <w:pPr>
+        <w:pStyle w:val="Akapitzlist"/>
+      </w:pPr>
     </w:p>
     <w:p>
       <w:pPr>
@@ -1996,6 +5354,92 @@
     </w:lvl>
   </w:abstractNum>
   <w:abstractNum w:abstractNumId="11" w15:restartNumberingAfterBreak="0">
+    <w:nsid w:val="62EE214E"/>
+    <w:multiLevelType w:val="hybridMultilevel"/>
+    <w:tmpl w:val="ADDEBEB4"/>
+    <w:lvl w:ilvl="0" w:tplc="0415000F">
+      <w:start w:val="1"/>
+      <w:numFmt w:val="decimal"/>
+      <w:lvlText w:val="%1."/>
+      <w:lvlJc w:val="left"/>
+      <w:pPr>
+        <w:ind w:left="720" w:hanging="360"/>
+      </w:pPr>
+    </w:lvl>
+    <w:lvl w:ilvl="1" w:tplc="04150019" w:tentative="1">
+      <w:start w:val="1"/>
+      <w:numFmt w:val="lowerLetter"/>
+      <w:lvlText w:val="%2."/>
+      <w:lvlJc w:val="left"/>
+      <w:pPr>
+        <w:ind w:left="1440" w:hanging="360"/>
+      </w:pPr>
+    </w:lvl>
+    <w:lvl w:ilvl="2" w:tplc="0415001B" w:tentative="1">
+      <w:start w:val="1"/>
+      <w:numFmt w:val="lowerRoman"/>
+      <w:lvlText w:val="%3."/>
+      <w:lvlJc w:val="right"/>
+      <w:pPr>
+        <w:ind w:left="2160" w:hanging="180"/>
+      </w:pPr>
+    </w:lvl>
+    <w:lvl w:ilvl="3" w:tplc="0415000F" w:tentative="1">
+      <w:start w:val="1"/>
+      <w:numFmt w:val="decimal"/>
+      <w:lvlText w:val="%4."/>
+      <w:lvlJc w:val="left"/>
+      <w:pPr>
+        <w:ind w:left="2880" w:hanging="360"/>
+      </w:pPr>
+    </w:lvl>
+    <w:lvl w:ilvl="4" w:tplc="04150019" w:tentative="1">
+      <w:start w:val="1"/>
+      <w:numFmt w:val="lowerLetter"/>
+      <w:lvlText w:val="%5."/>
+      <w:lvlJc w:val="left"/>
+      <w:pPr>
+        <w:ind w:left="3600" w:hanging="360"/>
+      </w:pPr>
+    </w:lvl>
+    <w:lvl w:ilvl="5" w:tplc="0415001B" w:tentative="1">
+      <w:start w:val="1"/>
+      <w:numFmt w:val="lowerRoman"/>
+      <w:lvlText w:val="%6."/>
+      <w:lvlJc w:val="right"/>
+      <w:pPr>
+        <w:ind w:left="4320" w:hanging="180"/>
+      </w:pPr>
+    </w:lvl>
+    <w:lvl w:ilvl="6" w:tplc="0415000F" w:tentative="1">
+      <w:start w:val="1"/>
+      <w:numFmt w:val="decimal"/>
+      <w:lvlText w:val="%7."/>
+      <w:lvlJc w:val="left"/>
+      <w:pPr>
+        <w:ind w:left="5040" w:hanging="360"/>
+      </w:pPr>
+    </w:lvl>
+    <w:lvl w:ilvl="7" w:tplc="04150019" w:tentative="1">
+      <w:start w:val="1"/>
+      <w:numFmt w:val="lowerLetter"/>
+      <w:lvlText w:val="%8."/>
+      <w:lvlJc w:val="left"/>
+      <w:pPr>
+        <w:ind w:left="5760" w:hanging="360"/>
+      </w:pPr>
+    </w:lvl>
+    <w:lvl w:ilvl="8" w:tplc="0415001B" w:tentative="1">
+      <w:start w:val="1"/>
+      <w:numFmt w:val="lowerRoman"/>
+      <w:lvlText w:val="%9."/>
+      <w:lvlJc w:val="right"/>
+      <w:pPr>
+        <w:ind w:left="6480" w:hanging="180"/>
+      </w:pPr>
+    </w:lvl>
+  </w:abstractNum>
+  <w:abstractNum w:abstractNumId="12" w15:restartNumberingAfterBreak="0">
     <w:nsid w:val="66772EEB"/>
     <w:multiLevelType w:val="hybridMultilevel"/>
     <w:tmpl w:val="5F90AB56"/>
@@ -2108,7 +5552,7 @@
       </w:rPr>
     </w:lvl>
   </w:abstractNum>
-  <w:abstractNum w:abstractNumId="12" w15:restartNumberingAfterBreak="0">
+  <w:abstractNum w:abstractNumId="13" w15:restartNumberingAfterBreak="0">
     <w:nsid w:val="67B973FC"/>
     <w:multiLevelType w:val="hybridMultilevel"/>
     <w:tmpl w:val="ADD8C678"/>
@@ -2221,7 +5665,121 @@
       </w:rPr>
     </w:lvl>
   </w:abstractNum>
-  <w:abstractNum w:abstractNumId="13" w15:restartNumberingAfterBreak="0">
+  <w:abstractNum w:abstractNumId="14" w15:restartNumberingAfterBreak="0">
+    <w:nsid w:val="6ACD7B91"/>
+    <w:multiLevelType w:val="hybridMultilevel"/>
+    <w:tmpl w:val="17C68E38"/>
+    <w:lvl w:ilvl="0" w:tplc="F7089E52">
+      <w:start w:val="1"/>
+      <w:numFmt w:val="bullet"/>
+      <w:lvlText w:val=""/>
+      <w:lvlJc w:val="left"/>
+      <w:pPr>
+        <w:ind w:left="1080" w:hanging="360"/>
+      </w:pPr>
+      <w:rPr>
+        <w:rFonts w:ascii="Wingdings" w:eastAsiaTheme="minorHAnsi" w:hAnsi="Wingdings" w:cstheme="minorBidi" w:hint="default"/>
+        <w:sz w:val="16"/>
+      </w:rPr>
+    </w:lvl>
+    <w:lvl w:ilvl="1" w:tplc="04150003" w:tentative="1">
+      <w:start w:val="1"/>
+      <w:numFmt w:val="bullet"/>
+      <w:lvlText w:val="o"/>
+      <w:lvlJc w:val="left"/>
+      <w:pPr>
+        <w:ind w:left="1800" w:hanging="360"/>
+      </w:pPr>
+      <w:rPr>
+        <w:rFonts w:ascii="Courier New" w:hAnsi="Courier New" w:cs="Courier New" w:hint="default"/>
+      </w:rPr>
+    </w:lvl>
+    <w:lvl w:ilvl="2" w:tplc="04150005" w:tentative="1">
+      <w:start w:val="1"/>
+      <w:numFmt w:val="bullet"/>
+      <w:lvlText w:val=""/>
+      <w:lvlJc w:val="left"/>
+      <w:pPr>
+        <w:ind w:left="2520" w:hanging="360"/>
+      </w:pPr>
+      <w:rPr>
+        <w:rFonts w:ascii="Wingdings" w:hAnsi="Wingdings" w:hint="default"/>
+      </w:rPr>
+    </w:lvl>
+    <w:lvl w:ilvl="3" w:tplc="04150001" w:tentative="1">
+      <w:start w:val="1"/>
+      <w:numFmt w:val="bullet"/>
+      <w:lvlText w:val=""/>
+      <w:lvlJc w:val="left"/>
+      <w:pPr>
+        <w:ind w:left="3240" w:hanging="360"/>
+      </w:pPr>
+      <w:rPr>
+        <w:rFonts w:ascii="Symbol" w:hAnsi="Symbol" w:hint="default"/>
+      </w:rPr>
+    </w:lvl>
+    <w:lvl w:ilvl="4" w:tplc="04150003" w:tentative="1">
+      <w:start w:val="1"/>
+      <w:numFmt w:val="bullet"/>
+      <w:lvlText w:val="o"/>
+      <w:lvlJc w:val="left"/>
+      <w:pPr>
+        <w:ind w:left="3960" w:hanging="360"/>
+      </w:pPr>
+      <w:rPr>
+        <w:rFonts w:ascii="Courier New" w:hAnsi="Courier New" w:cs="Courier New" w:hint="default"/>
+      </w:rPr>
+    </w:lvl>
+    <w:lvl w:ilvl="5" w:tplc="04150005" w:tentative="1">
+      <w:start w:val="1"/>
+      <w:numFmt w:val="bullet"/>
+      <w:lvlText w:val=""/>
+      <w:lvlJc w:val="left"/>
+      <w:pPr>
+        <w:ind w:left="4680" w:hanging="360"/>
+      </w:pPr>
+      <w:rPr>
+        <w:rFonts w:ascii="Wingdings" w:hAnsi="Wingdings" w:hint="default"/>
+      </w:rPr>
+    </w:lvl>
+    <w:lvl w:ilvl="6" w:tplc="04150001" w:tentative="1">
+      <w:start w:val="1"/>
+      <w:numFmt w:val="bullet"/>
+      <w:lvlText w:val=""/>
+      <w:lvlJc w:val="left"/>
+      <w:pPr>
+        <w:ind w:left="5400" w:hanging="360"/>
+      </w:pPr>
+      <w:rPr>
+        <w:rFonts w:ascii="Symbol" w:hAnsi="Symbol" w:hint="default"/>
+      </w:rPr>
+    </w:lvl>
+    <w:lvl w:ilvl="7" w:tplc="04150003" w:tentative="1">
+      <w:start w:val="1"/>
+      <w:numFmt w:val="bullet"/>
+      <w:lvlText w:val="o"/>
+      <w:lvlJc w:val="left"/>
+      <w:pPr>
+        <w:ind w:left="6120" w:hanging="360"/>
+      </w:pPr>
+      <w:rPr>
+        <w:rFonts w:ascii="Courier New" w:hAnsi="Courier New" w:cs="Courier New" w:hint="default"/>
+      </w:rPr>
+    </w:lvl>
+    <w:lvl w:ilvl="8" w:tplc="04150005" w:tentative="1">
+      <w:start w:val="1"/>
+      <w:numFmt w:val="bullet"/>
+      <w:lvlText w:val=""/>
+      <w:lvlJc w:val="left"/>
+      <w:pPr>
+        <w:ind w:left="6840" w:hanging="360"/>
+      </w:pPr>
+      <w:rPr>
+        <w:rFonts w:ascii="Wingdings" w:hAnsi="Wingdings" w:hint="default"/>
+      </w:rPr>
+    </w:lvl>
+  </w:abstractNum>
+  <w:abstractNum w:abstractNumId="15" w15:restartNumberingAfterBreak="0">
     <w:nsid w:val="6B450C34"/>
     <w:multiLevelType w:val="hybridMultilevel"/>
     <w:tmpl w:val="B9240A7A"/>
@@ -2334,7 +5892,7 @@
       </w:rPr>
     </w:lvl>
   </w:abstractNum>
-  <w:abstractNum w:abstractNumId="14" w15:restartNumberingAfterBreak="0">
+  <w:abstractNum w:abstractNumId="16" w15:restartNumberingAfterBreak="0">
     <w:nsid w:val="6C733B95"/>
     <w:multiLevelType w:val="hybridMultilevel"/>
     <w:tmpl w:val="E146D7F6"/>
@@ -2447,7 +6005,7 @@
       </w:rPr>
     </w:lvl>
   </w:abstractNum>
-  <w:abstractNum w:abstractNumId="15" w15:restartNumberingAfterBreak="0">
+  <w:abstractNum w:abstractNumId="17" w15:restartNumberingAfterBreak="0">
     <w:nsid w:val="6D20418C"/>
     <w:multiLevelType w:val="hybridMultilevel"/>
     <w:tmpl w:val="B26A0A0A"/>
@@ -2560,7 +6118,7 @@
       </w:rPr>
     </w:lvl>
   </w:abstractNum>
-  <w:abstractNum w:abstractNumId="16" w15:restartNumberingAfterBreak="0">
+  <w:abstractNum w:abstractNumId="18" w15:restartNumberingAfterBreak="0">
     <w:nsid w:val="6DAB06B1"/>
     <w:multiLevelType w:val="hybridMultilevel"/>
     <w:tmpl w:val="D5E68768"/>
@@ -2673,7 +6231,7 @@
       </w:rPr>
     </w:lvl>
   </w:abstractNum>
-  <w:abstractNum w:abstractNumId="17" w15:restartNumberingAfterBreak="0">
+  <w:abstractNum w:abstractNumId="19" w15:restartNumberingAfterBreak="0">
     <w:nsid w:val="79BA335E"/>
     <w:multiLevelType w:val="hybridMultilevel"/>
     <w:tmpl w:val="BFA0017C"/>
@@ -2787,10 +6345,10 @@
     </w:lvl>
   </w:abstractNum>
   <w:num w:numId="1">
-    <w:abstractNumId w:val="15"/>
+    <w:abstractNumId w:val="17"/>
   </w:num>
   <w:num w:numId="2">
-    <w:abstractNumId w:val="16"/>
+    <w:abstractNumId w:val="18"/>
   </w:num>
   <w:num w:numId="3">
     <w:abstractNumId w:val="0"/>
@@ -2799,7 +6357,7 @@
     <w:abstractNumId w:val="10"/>
   </w:num>
   <w:num w:numId="5">
-    <w:abstractNumId w:val="17"/>
+    <w:abstractNumId w:val="19"/>
   </w:num>
   <w:num w:numId="6">
     <w:abstractNumId w:val="5"/>
@@ -2808,13 +6366,13 @@
     <w:abstractNumId w:val="4"/>
   </w:num>
   <w:num w:numId="8">
-    <w:abstractNumId w:val="14"/>
+    <w:abstractNumId w:val="16"/>
   </w:num>
   <w:num w:numId="9">
     <w:abstractNumId w:val="8"/>
   </w:num>
   <w:num w:numId="10">
-    <w:abstractNumId w:val="11"/>
+    <w:abstractNumId w:val="12"/>
   </w:num>
   <w:num w:numId="11">
     <w:abstractNumId w:val="3"/>
@@ -2823,7 +6381,7 @@
     <w:abstractNumId w:val="2"/>
   </w:num>
   <w:num w:numId="13">
-    <w:abstractNumId w:val="12"/>
+    <w:abstractNumId w:val="13"/>
   </w:num>
   <w:num w:numId="14">
     <w:abstractNumId w:val="9"/>
@@ -2832,13 +6390,19 @@
     <w:abstractNumId w:val="1"/>
   </w:num>
   <w:num w:numId="16">
-    <w:abstractNumId w:val="13"/>
+    <w:abstractNumId w:val="15"/>
   </w:num>
   <w:num w:numId="17">
     <w:abstractNumId w:val="7"/>
   </w:num>
   <w:num w:numId="18">
     <w:abstractNumId w:val="6"/>
+  </w:num>
+  <w:num w:numId="19">
+    <w:abstractNumId w:val="11"/>
+  </w:num>
+  <w:num w:numId="20">
+    <w:abstractNumId w:val="14"/>
   </w:num>
 </w:numbering>
 </file>

</xml_diff>